<commit_message>
1, fix the commandline for hpc image rendering ffmpge 2, add more contents for storm/kafka slide
</commit_message>
<xml_diff>
--- a/Day 2/3. Windows HPC Server 2012 Cluster/2. hpc-image-rendering/hpc-image-rendering-script.docx
+++ b/Day 2/3. Windows HPC Server 2012 Cluster/2. hpc-image-rendering/hpc-image-rendering-script.docx
@@ -95,7 +95,7 @@
     </w:p>
     <w:p>
       <w:pPr>
-        <w:pStyle w:val="TOC1"/>
+        <w:pStyle w:val="10"/>
         <w:rPr>
           <w:rFonts w:asciiTheme="minorHAnsi" w:eastAsiaTheme="minorEastAsia" w:hAnsiTheme="minorHAnsi" w:cstheme="minorBidi"/>
           <w:b w:val="0"/>
@@ -118,7 +118,7 @@
       <w:hyperlink w:anchor="_Toc369946862" w:history="1">
         <w:r>
           <w:rPr>
-            <w:rStyle w:val="Hyperlink"/>
+            <w:rStyle w:val="ab"/>
             <w:rFonts w:eastAsia="Arial Unicode MS"/>
           </w:rPr>
           <w:t>Overview</w:t>
@@ -168,7 +168,7 @@
     </w:p>
     <w:p>
       <w:pPr>
-        <w:pStyle w:val="TOC1"/>
+        <w:pStyle w:val="10"/>
         <w:rPr>
           <w:rFonts w:asciiTheme="minorHAnsi" w:eastAsiaTheme="minorEastAsia" w:hAnsiTheme="minorHAnsi" w:cstheme="minorBidi"/>
           <w:b w:val="0"/>
@@ -182,7 +182,7 @@
       <w:hyperlink w:anchor="_Toc369946863" w:history="1">
         <w:r>
           <w:rPr>
-            <w:rStyle w:val="Hyperlink"/>
+            <w:rStyle w:val="ab"/>
           </w:rPr>
           <w:t>Getting Started</w:t>
         </w:r>
@@ -231,7 +231,7 @@
     </w:p>
     <w:p>
       <w:pPr>
-        <w:pStyle w:val="TOC3"/>
+        <w:pStyle w:val="30"/>
         <w:tabs>
           <w:tab w:val="right" w:leader="dot" w:pos="9350"/>
         </w:tabs>
@@ -243,7 +243,7 @@
       <w:hyperlink w:anchor="_Toc369946864" w:history="1">
         <w:r>
           <w:rPr>
-            <w:rStyle w:val="Hyperlink"/>
+            <w:rStyle w:val="ab"/>
             <w:rFonts w:eastAsia="Arial Unicode MS"/>
             <w:noProof/>
           </w:rPr>
@@ -301,7 +301,7 @@
     </w:p>
     <w:p>
       <w:pPr>
-        <w:pStyle w:val="TOC3"/>
+        <w:pStyle w:val="30"/>
         <w:tabs>
           <w:tab w:val="right" w:leader="dot" w:pos="9350"/>
         </w:tabs>
@@ -313,7 +313,7 @@
       <w:hyperlink w:anchor="_Toc369946865" w:history="1">
         <w:r>
           <w:rPr>
-            <w:rStyle w:val="Hyperlink"/>
+            <w:rStyle w:val="ab"/>
             <w:noProof/>
           </w:rPr>
           <w:t>Task 2 – Inspecting the Run.cmd File</w:t>
@@ -370,7 +370,7 @@
     </w:p>
     <w:p>
       <w:pPr>
-        <w:pStyle w:val="TOC3"/>
+        <w:pStyle w:val="30"/>
         <w:tabs>
           <w:tab w:val="right" w:leader="dot" w:pos="9350"/>
         </w:tabs>
@@ -382,7 +382,7 @@
       <w:hyperlink w:anchor="_Toc369946866" w:history="1">
         <w:r>
           <w:rPr>
-            <w:rStyle w:val="Hyperlink"/>
+            <w:rStyle w:val="ab"/>
             <w:noProof/>
           </w:rPr>
           <w:t>Task 3 - Inspecting the RenderCmd Client Application</w:t>
@@ -439,7 +439,7 @@
     </w:p>
     <w:p>
       <w:pPr>
-        <w:pStyle w:val="TOC1"/>
+        <w:pStyle w:val="10"/>
         <w:rPr>
           <w:rFonts w:asciiTheme="minorHAnsi" w:eastAsiaTheme="minorEastAsia" w:hAnsiTheme="minorHAnsi" w:cstheme="minorBidi"/>
           <w:b w:val="0"/>
@@ -453,7 +453,7 @@
       <w:hyperlink w:anchor="_Toc369946867" w:history="1">
         <w:r>
           <w:rPr>
-            <w:rStyle w:val="Hyperlink"/>
+            <w:rStyle w:val="ab"/>
           </w:rPr>
           <w:t>Deployment</w:t>
         </w:r>
@@ -502,7 +502,7 @@
     </w:p>
     <w:p>
       <w:pPr>
-        <w:pStyle w:val="TOC3"/>
+        <w:pStyle w:val="30"/>
         <w:tabs>
           <w:tab w:val="right" w:leader="dot" w:pos="9350"/>
         </w:tabs>
@@ -514,14 +514,14 @@
       <w:hyperlink w:anchor="_Toc369946868" w:history="1">
         <w:r>
           <w:rPr>
-            <w:rStyle w:val="Hyperlink"/>
+            <w:rStyle w:val="ab"/>
             <w:noProof/>
           </w:rPr>
           <w:t xml:space="preserve">Task </w:t>
         </w:r>
         <w:r>
           <w:rPr>
-            <w:rStyle w:val="Hyperlink"/>
+            <w:rStyle w:val="ab"/>
             <w:noProof/>
             <w:lang w:eastAsia="zh-CN"/>
           </w:rPr>
@@ -529,7 +529,7 @@
         </w:r>
         <w:r>
           <w:rPr>
-            <w:rStyle w:val="Hyperlink"/>
+            <w:rStyle w:val="ab"/>
             <w:noProof/>
           </w:rPr>
           <w:t xml:space="preserve"> – Deploying the Parametric Sweep Application to Windows Azure Nodes</w:t>
@@ -586,7 +586,7 @@
     </w:p>
     <w:p>
       <w:pPr>
-        <w:pStyle w:val="TOC1"/>
+        <w:pStyle w:val="10"/>
         <w:rPr>
           <w:rFonts w:asciiTheme="minorHAnsi" w:eastAsiaTheme="minorEastAsia" w:hAnsiTheme="minorHAnsi" w:cstheme="minorBidi"/>
           <w:b w:val="0"/>
@@ -600,7 +600,7 @@
       <w:hyperlink w:anchor="_Toc369946869" w:history="1">
         <w:r>
           <w:rPr>
-            <w:rStyle w:val="Hyperlink"/>
+            <w:rStyle w:val="ab"/>
           </w:rPr>
           <w:t>Running the Client</w:t>
         </w:r>
@@ -649,7 +649,7 @@
     </w:p>
     <w:p>
       <w:pPr>
-        <w:pStyle w:val="TOC3"/>
+        <w:pStyle w:val="30"/>
         <w:tabs>
           <w:tab w:val="right" w:leader="dot" w:pos="9350"/>
         </w:tabs>
@@ -661,7 +661,7 @@
       <w:hyperlink w:anchor="_Toc369946870" w:history="1">
         <w:r>
           <w:rPr>
-            <w:rStyle w:val="Hyperlink"/>
+            <w:rStyle w:val="ab"/>
             <w:noProof/>
           </w:rPr>
           <w:t>Task 1 – Verifying Cluster State</w:t>
@@ -718,7 +718,7 @@
     </w:p>
     <w:p>
       <w:pPr>
-        <w:pStyle w:val="TOC3"/>
+        <w:pStyle w:val="30"/>
         <w:tabs>
           <w:tab w:val="right" w:leader="dot" w:pos="9350"/>
         </w:tabs>
@@ -730,7 +730,7 @@
       <w:hyperlink w:anchor="_Toc369946871" w:history="1">
         <w:r>
           <w:rPr>
-            <w:rStyle w:val="Hyperlink"/>
+            <w:rStyle w:val="ab"/>
             <w:rFonts w:eastAsia="Arial Unicode MS"/>
             <w:noProof/>
           </w:rPr>
@@ -788,7 +788,7 @@
     </w:p>
     <w:p>
       <w:pPr>
-        <w:pStyle w:val="TOC3"/>
+        <w:pStyle w:val="30"/>
         <w:tabs>
           <w:tab w:val="right" w:leader="dot" w:pos="9350"/>
         </w:tabs>
@@ -800,7 +800,7 @@
       <w:hyperlink w:anchor="_Toc369946872" w:history="1">
         <w:r>
           <w:rPr>
-            <w:rStyle w:val="Hyperlink"/>
+            <w:rStyle w:val="ab"/>
             <w:noProof/>
           </w:rPr>
           <w:t>Task 3 – Submitting the Job Manually Through the HPC Job Scheduler</w:t>
@@ -857,7 +857,7 @@
     </w:p>
     <w:p>
       <w:pPr>
-        <w:pStyle w:val="TOC3"/>
+        <w:pStyle w:val="30"/>
         <w:tabs>
           <w:tab w:val="right" w:leader="dot" w:pos="9350"/>
         </w:tabs>
@@ -869,7 +869,7 @@
       <w:hyperlink w:anchor="_Toc369946873" w:history="1">
         <w:r>
           <w:rPr>
-            <w:rStyle w:val="Hyperlink"/>
+            <w:rStyle w:val="ab"/>
             <w:noProof/>
           </w:rPr>
           <w:t>Task 4 – Running the Client Application</w:t>
@@ -926,7 +926,7 @@
     </w:p>
     <w:p>
       <w:pPr>
-        <w:pStyle w:val="TOC1"/>
+        <w:pStyle w:val="10"/>
         <w:rPr>
           <w:rFonts w:asciiTheme="minorHAnsi" w:eastAsiaTheme="minorEastAsia" w:hAnsiTheme="minorHAnsi" w:cstheme="minorBidi"/>
           <w:b w:val="0"/>
@@ -940,7 +940,7 @@
       <w:hyperlink w:anchor="_Toc369946874" w:history="1">
         <w:r>
           <w:rPr>
-            <w:rStyle w:val="Hyperlink"/>
+            <w:rStyle w:val="ab"/>
           </w:rPr>
           <w:t>Summary</w:t>
         </w:r>
@@ -1358,7 +1358,7 @@
       <w:hyperlink r:id="rId10" w:history="1">
         <w:r>
           <w:rPr>
-            <w:rStyle w:val="Hyperlink"/>
+            <w:rStyle w:val="ab"/>
             <w:rFonts w:cstheme="minorBidi"/>
           </w:rPr>
           <w:t>Aqsis</w:t>
@@ -1446,7 +1446,7 @@
       <w:hyperlink r:id="rId11" w:history="1">
         <w:r>
           <w:rPr>
-            <w:rStyle w:val="Hyperlink"/>
+            <w:rStyle w:val="ab"/>
             <w:rFonts w:cstheme="minorBidi"/>
           </w:rPr>
           <w:t>download</w:t>
@@ -1476,7 +1476,7 @@
     </w:p>
     <w:p>
       <w:pPr>
-        <w:pStyle w:val="Heading1"/>
+        <w:pStyle w:val="1"/>
         <w:rPr>
           <w:rFonts w:eastAsia="Arial Unicode MS"/>
           <w:noProof/>
@@ -1918,7 +1918,7 @@
       <w:hyperlink r:id="rId12" w:history="1">
         <w:r>
           <w:rPr>
-            <w:rStyle w:val="Hyperlink"/>
+            <w:rStyle w:val="ab"/>
             <w:rFonts w:cstheme="minorBidi"/>
             <w:lang w:val="en-NZ" w:bidi="ar-SA"/>
           </w:rPr>
@@ -1926,7 +1926,7 @@
         </w:r>
         <w:r>
           <w:rPr>
-            <w:rStyle w:val="Hyperlink"/>
+            <w:rStyle w:val="ab"/>
             <w:rFonts w:cstheme="minorBidi"/>
             <w:lang w:val="en-NZ" w:bidi="ar-SA"/>
           </w:rPr>
@@ -1942,7 +1942,7 @@
       <w:hyperlink r:id="rId13" w:history="1">
         <w:r>
           <w:rPr>
-            <w:rStyle w:val="Hyperlink"/>
+            <w:rStyle w:val="ab"/>
             <w:rFonts w:eastAsia="Arial Unicode MS" w:cstheme="minorBidi"/>
             <w:lang w:val="en-NZ" w:bidi="ar-SA"/>
           </w:rPr>
@@ -1973,7 +1973,7 @@
       <w:hyperlink r:id="rId14" w:history="1">
         <w:r>
           <w:rPr>
-            <w:rStyle w:val="Hyperlink"/>
+            <w:rStyle w:val="ab"/>
             <w:rFonts w:eastAsia="Arial Unicode MS" w:cstheme="minorBidi"/>
             <w:lang w:bidi="ar-SA"/>
           </w:rPr>
@@ -4150,7 +4150,6 @@
           <w:b/>
           <w:bCs/>
         </w:rPr>
-        <w:lastRenderedPageBreak/>
         <w:t>InitializeStorage</w:t>
       </w:r>
       <w:r>
@@ -6120,7 +6119,6 @@
           <w:b/>
           <w:bCs/>
         </w:rPr>
-        <w:lastRenderedPageBreak/>
         <w:t>Build</w:t>
       </w:r>
       <w:r>
@@ -7377,14 +7375,7 @@
         <w:rPr>
           <w:lang w:bidi="en-US"/>
         </w:rPr>
-        <w:t>%root%\bin\aqsis.exe -shaders:"%root%\displacement:%root%\shaders\imager:%root%\shaders\light:%root%</w:t>
-      </w:r>
-      <w:r>
-        <w:rPr>
-          <w:lang w:bidi="en-US"/>
-        </w:rPr>
-        <w:lastRenderedPageBreak/>
-        <w:t>\shaders\surface:%root%\shaders\volume" -displays="%root%\bin" %outputdir%\%frame%.rib</w:t>
+        <w:t>%root%\bin\aqsis.exe -shaders:"%root%\displacement:%root%\shaders\imager:%root%\shaders\light:%root%\shaders\surface:%root%\shaders\volume" -displays="%root%\bin" %outputdir%\%frame%.rib</w:t>
       </w:r>
     </w:p>
     <w:p>
@@ -8034,7 +8025,6 @@
         <w:pStyle w:val="ppFigureCaptionIndent"/>
       </w:pPr>
       <w:r>
-        <w:lastRenderedPageBreak/>
         <w:t>The</w:t>
       </w:r>
       <w:r>
@@ -10523,7 +10513,6 @@
           <w:rFonts w:eastAsia="Times New Roman" w:cs="Consolas"/>
           <w:szCs w:val="20"/>
         </w:rPr>
-        <w:lastRenderedPageBreak/>
         <w:t>task.WorkDirectory</w:t>
       </w:r>
       <w:r>
@@ -13746,13 +13735,12 @@
         <w:rPr>
           <w:rFonts w:eastAsia="Arial Unicode MS"/>
         </w:rPr>
-        <w:lastRenderedPageBreak/>
         <w:t xml:space="preserve">Uploading, downloading, and browsing files in blobs is an easy task if you install one of the blob storage browsing applications, such as </w:t>
       </w:r>
       <w:hyperlink r:id="rId18" w:history="1">
         <w:r>
           <w:rPr>
-            <w:rStyle w:val="Hyperlink"/>
+            <w:rStyle w:val="ab"/>
             <w:rFonts w:eastAsia="Arial Unicode MS"/>
           </w:rPr>
           <w:t>CloudBerry Explorer for Azure Blob Storage</w:t>
@@ -13767,7 +13755,7 @@
       <w:hyperlink r:id="rId19" w:history="1">
         <w:r>
           <w:rPr>
-            <w:rStyle w:val="Hyperlink"/>
+            <w:rStyle w:val="ab"/>
             <w:rFonts w:eastAsia="Arial Unicode MS"/>
           </w:rPr>
           <w:t>Azure Storage Explorer</w:t>
@@ -14130,7 +14118,6 @@
         <w:rPr>
           <w:rFonts w:eastAsia="Arial Unicode MS"/>
         </w:rPr>
-        <w:lastRenderedPageBreak/>
         <w:t>You should now see your blob storage in the left pane of the application, and your machine (“My Computer”) in the right pane.</w:t>
       </w:r>
     </w:p>
@@ -14719,7 +14706,6 @@
       </w:pPr>
       <w:bookmarkStart w:id="18" w:name="_Toc369946872"/>
       <w:r>
-        <w:lastRenderedPageBreak/>
         <w:t xml:space="preserve">Task </w:t>
       </w:r>
       <w:r>
@@ -15097,7 +15083,6 @@
           <w:noProof/>
           <w:lang w:eastAsia="zh-CN" w:bidi="ar-SA"/>
         </w:rPr>
-        <w:lastRenderedPageBreak/>
         <w:drawing>
           <wp:inline distT="0" distB="0" distL="0" distR="0" wp14:anchorId="3C00177D" wp14:editId="6A91DB91">
             <wp:extent cx="1676545" cy="1402202"/>
@@ -15294,7 +15279,6 @@
         <w:pStyle w:val="ppNumberList"/>
       </w:pPr>
       <w:r>
-        <w:lastRenderedPageBreak/>
         <w:t xml:space="preserve">Click the </w:t>
       </w:r>
       <w:r>
@@ -15596,7 +15580,6 @@
         <w:pStyle w:val="ppNumberList"/>
       </w:pPr>
       <w:r>
-        <w:lastRenderedPageBreak/>
         <w:t xml:space="preserve">The </w:t>
       </w:r>
       <w:r>
@@ -15817,7 +15800,6 @@
           <w:noProof/>
           <w:lang w:eastAsia="zh-CN" w:bidi="ar-SA"/>
         </w:rPr>
-        <w:lastRenderedPageBreak/>
         <w:drawing>
           <wp:inline distT="0" distB="0" distL="0" distR="0" wp14:anchorId="019B7FB4" wp14:editId="4D24A35C">
             <wp:extent cx="5943600" cy="3550920"/>
@@ -16281,7 +16263,6 @@
           <w:noProof/>
           <w:lang w:eastAsia="zh-CN" w:bidi="ar-SA"/>
         </w:rPr>
-        <w:lastRenderedPageBreak/>
         <w:drawing>
           <wp:inline distT="0" distB="0" distL="0" distR="0" wp14:anchorId="22E00419" wp14:editId="751CC3D6">
             <wp:extent cx="5943600" cy="5408295"/>
@@ -16410,7 +16391,21 @@
         <w:rPr>
           <w:lang w:bidi="en-US"/>
         </w:rPr>
-        <w:t>ffmpeg -f image2 -r 25 -i frame-%d.tif –pix_fmt yuv420p movie.mp4</w:t>
+        <w:t>ffmpeg -</w:t>
+      </w:r>
+      <w:r>
+        <w:rPr>
+          <w:lang w:bidi="en-US"/>
+        </w:rPr>
+        <w:t>f image2 -r 25 -i frame-%d.tif -</w:t>
+      </w:r>
+      <w:bookmarkStart w:id="28" w:name="_GoBack"/>
+      <w:bookmarkEnd w:id="28"/>
+      <w:r>
+        <w:rPr>
+          <w:lang w:bidi="en-US"/>
+        </w:rPr>
+        <w:t>pix_fmt yuv420p movie.mp4</w:t>
       </w:r>
     </w:p>
     <w:p>
@@ -16436,7 +16431,6 @@
           <w:noProof/>
           <w:lang w:eastAsia="zh-CN" w:bidi="ar-SA"/>
         </w:rPr>
-        <w:lastRenderedPageBreak/>
         <w:drawing>
           <wp:inline distT="0" distB="0" distL="0" distR="0" wp14:anchorId="38D20488" wp14:editId="09FEDBAE">
             <wp:extent cx="5943600" cy="4523740"/>
@@ -16495,7 +16489,7 @@
         <w:br w:type="page"/>
       </w:r>
     </w:p>
-    <w:bookmarkStart w:id="28" w:name="_Toc369946874" w:displacedByCustomXml="next"/>
+    <w:bookmarkStart w:id="29" w:name="_Toc369946874" w:displacedByCustomXml="next"/>
     <w:sdt>
       <w:sdtPr>
         <w:alias w:val="Topic"/>
@@ -16508,7 +16502,7 @@
       </w:sdtPr>
       <w:sdtEndPr/>
       <w:sdtContent>
-        <w:bookmarkStart w:id="29" w:name="_Toc207530922" w:displacedByCustomXml="prev"/>
+        <w:bookmarkStart w:id="30" w:name="_Toc207530922" w:displacedByCustomXml="prev"/>
         <w:p>
           <w:pPr>
             <w:pStyle w:val="ppTopic"/>
@@ -16519,8 +16513,8 @@
         </w:p>
       </w:sdtContent>
     </w:sdt>
+    <w:bookmarkEnd w:id="30" w:displacedByCustomXml="prev"/>
     <w:bookmarkEnd w:id="29" w:displacedByCustomXml="prev"/>
-    <w:bookmarkEnd w:id="28" w:displacedByCustomXml="prev"/>
     <w:p>
       <w:pPr>
         <w:pStyle w:val="ppBodyText"/>
@@ -17437,24 +17431,13 @@
       </w:r>
       <w:r>
         <w:br/>
-        <w:t>Except where otherwise noted, these materials are licensed under the terms of the Apache License, Version 2.0. You may use it according to the license as is most appropriate for your project on a case-by-case basis. The terms of this license can b</w:t>
-      </w:r>
-      <w:bookmarkStart w:id="30" w:name="_GoBack"/>
-      <w:bookmarkEnd w:id="30"/>
-      <w:r>
-        <w:t>e found in </w:t>
+        <w:t>Except where otherwise noted, these materials are licensed under the terms of the Apache License, Version 2.0. You may use it according to the license as is most appropriate for your project on a case-by-case basis. The terms of this license can be found in </w:t>
       </w:r>
       <w:r>
         <w:rPr>
           <w:color w:val="0000FF"/>
         </w:rPr>
-        <w:t>http://www.a</w:t>
-      </w:r>
-      <w:r>
-        <w:rPr>
-          <w:color w:val="0000FF"/>
-        </w:rPr>
-        <w:t>pache.org/licenses/LICENSE-2.0.</w:t>
+        <w:t>http://www.apache.org/licenses/LICENSE-2.0.</w:t>
       </w:r>
     </w:p>
     <w:sectPr>
@@ -19415,7 +19398,7 @@
   <w:docDefaults>
     <w:rPrDefault>
       <w:rPr>
-        <w:rFonts w:asciiTheme="minorHAnsi" w:eastAsia="SimSun" w:hAnsiTheme="minorHAnsi" w:cstheme="minorBidi"/>
+        <w:rFonts w:asciiTheme="minorHAnsi" w:eastAsia="宋体" w:hAnsiTheme="minorHAnsi" w:cstheme="minorBidi"/>
         <w:sz w:val="22"/>
         <w:szCs w:val="22"/>
         <w:lang w:val="en-US" w:eastAsia="en-US" w:bidi="ar-SA"/>
@@ -19800,7 +19783,7 @@
     <w:lsdException w:name="List Table 6 Colorful Accent 6" w:uiPriority="51"/>
     <w:lsdException w:name="List Table 7 Colorful Accent 6" w:uiPriority="52"/>
   </w:latentStyles>
-  <w:style w:type="paragraph" w:default="1" w:styleId="Normal">
+  <w:style w:type="paragraph" w:default="1" w:styleId="a">
     <w:name w:val="Normal"/>
     <w:unhideWhenUsed/>
     <w:qFormat/>
@@ -19813,11 +19796,11 @@
       <w:lang w:bidi="en-US"/>
     </w:rPr>
   </w:style>
-  <w:style w:type="paragraph" w:styleId="Heading1">
+  <w:style w:type="paragraph" w:styleId="1">
     <w:name w:val="heading 1"/>
-    <w:basedOn w:val="Normal"/>
+    <w:basedOn w:val="a"/>
     <w:next w:val="ppBodyText"/>
-    <w:link w:val="Heading1Char"/>
+    <w:link w:val="1Char"/>
     <w:qFormat/>
     <w:rsid w:val="002573C3"/>
     <w:pPr>
@@ -19835,11 +19818,11 @@
       <w:szCs w:val="28"/>
     </w:rPr>
   </w:style>
-  <w:style w:type="paragraph" w:styleId="Heading2">
+  <w:style w:type="paragraph" w:styleId="2">
     <w:name w:val="heading 2"/>
-    <w:basedOn w:val="Normal"/>
-    <w:next w:val="Normal"/>
-    <w:link w:val="Heading2Char"/>
+    <w:basedOn w:val="a"/>
+    <w:next w:val="a"/>
+    <w:link w:val="2Char"/>
     <w:unhideWhenUsed/>
     <w:qFormat/>
     <w:rsid w:val="002573C3"/>
@@ -19858,11 +19841,11 @@
       <w:szCs w:val="26"/>
     </w:rPr>
   </w:style>
-  <w:style w:type="paragraph" w:styleId="Heading3">
+  <w:style w:type="paragraph" w:styleId="3">
     <w:name w:val="heading 3"/>
-    <w:basedOn w:val="Normal"/>
+    <w:basedOn w:val="a"/>
     <w:next w:val="ppBodyText"/>
-    <w:link w:val="Heading3Char"/>
+    <w:link w:val="3Char"/>
     <w:unhideWhenUsed/>
     <w:qFormat/>
     <w:rsid w:val="002573C3"/>
@@ -19879,11 +19862,11 @@
       <w:color w:val="5B9BD5" w:themeColor="accent1"/>
     </w:rPr>
   </w:style>
-  <w:style w:type="paragraph" w:styleId="Heading4">
+  <w:style w:type="paragraph" w:styleId="4">
     <w:name w:val="heading 4"/>
-    <w:basedOn w:val="Normal"/>
+    <w:basedOn w:val="a"/>
     <w:next w:val="ppBodyText"/>
-    <w:link w:val="Heading4Char"/>
+    <w:link w:val="4Char"/>
     <w:unhideWhenUsed/>
     <w:qFormat/>
     <w:rsid w:val="002573C3"/>
@@ -19902,13 +19885,13 @@
       <w:color w:val="5B9BD5" w:themeColor="accent1"/>
     </w:rPr>
   </w:style>
-  <w:style w:type="character" w:default="1" w:styleId="DefaultParagraphFont">
+  <w:style w:type="character" w:default="1" w:styleId="a0">
     <w:name w:val="Default Paragraph Font"/>
     <w:uiPriority w:val="1"/>
     <w:semiHidden/>
     <w:unhideWhenUsed/>
   </w:style>
-  <w:style w:type="table" w:default="1" w:styleId="TableNormal">
+  <w:style w:type="table" w:default="1" w:styleId="a1">
     <w:name w:val="Normal Table"/>
     <w:uiPriority w:val="99"/>
     <w:semiHidden/>
@@ -19923,16 +19906,16 @@
       </w:tblCellMar>
     </w:tblPr>
   </w:style>
-  <w:style w:type="numbering" w:default="1" w:styleId="NoList">
+  <w:style w:type="numbering" w:default="1" w:styleId="a2">
     <w:name w:val="No List"/>
     <w:uiPriority w:val="99"/>
     <w:semiHidden/>
     <w:unhideWhenUsed/>
   </w:style>
-  <w:style w:type="character" w:customStyle="1" w:styleId="Heading1Char">
-    <w:name w:val="Heading 1 Char"/>
-    <w:basedOn w:val="DefaultParagraphFont"/>
-    <w:link w:val="Heading1"/>
+  <w:style w:type="character" w:customStyle="1" w:styleId="1Char">
+    <w:name w:val="标题 1 Char"/>
+    <w:basedOn w:val="a0"/>
+    <w:link w:val="1"/>
     <w:rsid w:val="002573C3"/>
     <w:rPr>
       <w:rFonts w:asciiTheme="majorHAnsi" w:eastAsiaTheme="majorEastAsia" w:hAnsiTheme="majorHAnsi" w:cstheme="majorBidi"/>
@@ -19944,10 +19927,10 @@
       <w:lang w:bidi="en-US"/>
     </w:rPr>
   </w:style>
-  <w:style w:type="character" w:customStyle="1" w:styleId="Heading2Char">
-    <w:name w:val="Heading 2 Char"/>
-    <w:basedOn w:val="DefaultParagraphFont"/>
-    <w:link w:val="Heading2"/>
+  <w:style w:type="character" w:customStyle="1" w:styleId="2Char">
+    <w:name w:val="标题 2 Char"/>
+    <w:basedOn w:val="a0"/>
+    <w:link w:val="2"/>
     <w:rsid w:val="002573C3"/>
     <w:rPr>
       <w:rFonts w:asciiTheme="majorHAnsi" w:eastAsiaTheme="majorEastAsia" w:hAnsiTheme="majorHAnsi" w:cstheme="majorBidi"/>
@@ -19959,10 +19942,10 @@
       <w:lang w:bidi="en-US"/>
     </w:rPr>
   </w:style>
-  <w:style w:type="character" w:customStyle="1" w:styleId="Heading3Char">
-    <w:name w:val="Heading 3 Char"/>
-    <w:basedOn w:val="DefaultParagraphFont"/>
-    <w:link w:val="Heading3"/>
+  <w:style w:type="character" w:customStyle="1" w:styleId="3Char">
+    <w:name w:val="标题 3 Char"/>
+    <w:basedOn w:val="a0"/>
+    <w:link w:val="3"/>
     <w:rsid w:val="002573C3"/>
     <w:rPr>
       <w:rFonts w:asciiTheme="majorHAnsi" w:eastAsiaTheme="majorEastAsia" w:hAnsiTheme="majorHAnsi" w:cstheme="majorBidi"/>
@@ -19972,10 +19955,10 @@
       <w:lang w:bidi="en-US"/>
     </w:rPr>
   </w:style>
-  <w:style w:type="character" w:customStyle="1" w:styleId="Heading4Char">
-    <w:name w:val="Heading 4 Char"/>
-    <w:basedOn w:val="DefaultParagraphFont"/>
-    <w:link w:val="Heading4"/>
+  <w:style w:type="character" w:customStyle="1" w:styleId="4Char">
+    <w:name w:val="标题 4 Char"/>
+    <w:basedOn w:val="a0"/>
+    <w:link w:val="4"/>
     <w:rsid w:val="002573C3"/>
     <w:rPr>
       <w:rFonts w:asciiTheme="majorHAnsi" w:eastAsiaTheme="majorEastAsia" w:hAnsiTheme="majorHAnsi" w:cstheme="majorBidi"/>
@@ -20055,7 +20038,7 @@
   </w:style>
   <w:style w:type="paragraph" w:customStyle="1" w:styleId="ppBulletListTable">
     <w:name w:val="pp Bullet List Table"/>
-    <w:basedOn w:val="Normal"/>
+    <w:basedOn w:val="a"/>
     <w:uiPriority w:val="11"/>
     <w:rsid w:val="002573C3"/>
     <w:pPr>
@@ -20073,7 +20056,7 @@
   </w:style>
   <w:style w:type="paragraph" w:customStyle="1" w:styleId="ppChapterNumber">
     <w:name w:val="pp Chapter Number"/>
-    <w:next w:val="Normal"/>
+    <w:next w:val="a"/>
     <w:uiPriority w:val="14"/>
     <w:rsid w:val="002573C3"/>
     <w:pPr>
@@ -20090,7 +20073,7 @@
   </w:style>
   <w:style w:type="paragraph" w:customStyle="1" w:styleId="ppChapterTitle">
     <w:name w:val="pp Chapter Title"/>
-    <w:next w:val="Normal"/>
+    <w:next w:val="a"/>
     <w:uiPriority w:val="14"/>
     <w:rsid w:val="002573C3"/>
     <w:pPr>
@@ -20109,7 +20092,7 @@
   </w:style>
   <w:style w:type="table" w:customStyle="1" w:styleId="ppTableList">
     <w:name w:val="pp Table List"/>
-    <w:basedOn w:val="TableNormal"/>
+    <w:basedOn w:val="a1"/>
     <w:rsid w:val="002573C3"/>
     <w:pPr>
       <w:spacing w:before="340" w:after="0" w:line="240" w:lineRule="auto"/>
@@ -20257,7 +20240,7 @@
   </w:style>
   <w:style w:type="paragraph" w:customStyle="1" w:styleId="ppCodeLanguage">
     <w:name w:val="pp Code Language"/>
-    <w:basedOn w:val="Normal"/>
+    <w:basedOn w:val="a"/>
     <w:next w:val="ppCode"/>
     <w:qFormat/>
     <w:rsid w:val="002573C3"/>
@@ -20305,7 +20288,7 @@
   <w:style w:type="paragraph" w:customStyle="1" w:styleId="ppCodeLanguageTable">
     <w:name w:val="pp Code Language Table"/>
     <w:basedOn w:val="ppCodeLanguage"/>
-    <w:next w:val="Normal"/>
+    <w:next w:val="a"/>
     <w:rsid w:val="002573C3"/>
     <w:pPr>
       <w:numPr>
@@ -20327,8 +20310,8 @@
   </w:style>
   <w:style w:type="paragraph" w:customStyle="1" w:styleId="ppFigure">
     <w:name w:val="pp Figure"/>
-    <w:basedOn w:val="Normal"/>
-    <w:next w:val="Normal"/>
+    <w:basedOn w:val="a"/>
+    <w:next w:val="a"/>
     <w:qFormat/>
     <w:rsid w:val="002573C3"/>
     <w:pPr>
@@ -20342,7 +20325,7 @@
   </w:style>
   <w:style w:type="paragraph" w:customStyle="1" w:styleId="ppFigureCaption">
     <w:name w:val="pp Figure Caption"/>
-    <w:basedOn w:val="Normal"/>
+    <w:basedOn w:val="a"/>
     <w:next w:val="ppBodyText"/>
     <w:qFormat/>
     <w:rsid w:val="002573C3"/>
@@ -20384,7 +20367,7 @@
   <w:style w:type="paragraph" w:customStyle="1" w:styleId="ppFigureIndent">
     <w:name w:val="pp Figure Indent"/>
     <w:basedOn w:val="ppFigure"/>
-    <w:next w:val="Normal"/>
+    <w:next w:val="a"/>
     <w:rsid w:val="002573C3"/>
     <w:pPr>
       <w:numPr>
@@ -20396,7 +20379,7 @@
   <w:style w:type="paragraph" w:customStyle="1" w:styleId="ppFigureIndent2">
     <w:name w:val="pp Figure Indent 2"/>
     <w:basedOn w:val="ppFigureIndent"/>
-    <w:next w:val="Normal"/>
+    <w:next w:val="a"/>
     <w:rsid w:val="002573C3"/>
     <w:pPr>
       <w:numPr>
@@ -20407,7 +20390,7 @@
   </w:style>
   <w:style w:type="paragraph" w:customStyle="1" w:styleId="ppFigureNumber">
     <w:name w:val="pp Figure Number"/>
-    <w:basedOn w:val="Normal"/>
+    <w:basedOn w:val="a"/>
     <w:next w:val="ppFigureCaption"/>
     <w:rsid w:val="002573C3"/>
     <w:pPr>
@@ -20448,12 +20431,12 @@
   </w:style>
   <w:style w:type="paragraph" w:customStyle="1" w:styleId="ppListBodyText">
     <w:name w:val="pp List Body Text"/>
-    <w:basedOn w:val="Normal"/>
+    <w:basedOn w:val="a"/>
     <w:rsid w:val="002573C3"/>
   </w:style>
   <w:style w:type="paragraph" w:customStyle="1" w:styleId="ppNumberList">
     <w:name w:val="pp Number List"/>
-    <w:basedOn w:val="Normal"/>
+    <w:basedOn w:val="a"/>
     <w:rsid w:val="002573C3"/>
     <w:pPr>
       <w:numPr>
@@ -20491,7 +20474,7 @@
   </w:style>
   <w:style w:type="paragraph" w:customStyle="1" w:styleId="ppNote">
     <w:name w:val="pp Note"/>
-    <w:basedOn w:val="Normal"/>
+    <w:basedOn w:val="a"/>
     <w:qFormat/>
     <w:rsid w:val="002573C3"/>
     <w:pPr>
@@ -20575,7 +20558,7 @@
   </w:style>
   <w:style w:type="paragraph" w:customStyle="1" w:styleId="ppProcedureStart">
     <w:name w:val="pp Procedure Start"/>
-    <w:basedOn w:val="Normal"/>
+    <w:basedOn w:val="a"/>
     <w:next w:val="ppNumberList"/>
     <w:rsid w:val="002573C3"/>
     <w:pPr>
@@ -20589,8 +20572,8 @@
   </w:style>
   <w:style w:type="paragraph" w:customStyle="1" w:styleId="ppSection">
     <w:name w:val="pp Section"/>
-    <w:basedOn w:val="Heading1"/>
-    <w:next w:val="Normal"/>
+    <w:basedOn w:val="1"/>
+    <w:next w:val="a"/>
     <w:rsid w:val="002573C3"/>
     <w:rPr>
       <w:color w:val="333399"/>
@@ -20598,7 +20581,7 @@
   </w:style>
   <w:style w:type="paragraph" w:customStyle="1" w:styleId="ppShowMe">
     <w:name w:val="pp Show Me"/>
-    <w:basedOn w:val="Normal"/>
+    <w:basedOn w:val="a"/>
     <w:next w:val="ppBodyText"/>
     <w:rsid w:val="002573C3"/>
     <w:rPr>
@@ -20757,13 +20740,13 @@
   </w:style>
   <w:style w:type="paragraph" w:customStyle="1" w:styleId="ppTopic">
     <w:name w:val="pp Topic"/>
-    <w:basedOn w:val="Title"/>
+    <w:basedOn w:val="a3"/>
     <w:next w:val="ppBodyText"/>
     <w:rsid w:val="002573C3"/>
   </w:style>
-  <w:style w:type="table" w:styleId="TableGrid">
+  <w:style w:type="table" w:styleId="a4">
     <w:name w:val="Table Grid"/>
-    <w:basedOn w:val="TableNormal"/>
+    <w:basedOn w:val="a1"/>
     <w:rsid w:val="002573C3"/>
     <w:pPr>
       <w:spacing w:before="340" w:after="0" w:line="240" w:lineRule="auto"/>
@@ -20791,10 +20774,10 @@
       </w:tblCellMar>
     </w:tblPr>
   </w:style>
-  <w:style w:type="paragraph" w:styleId="FootnoteText">
+  <w:style w:type="paragraph" w:styleId="a5">
     <w:name w:val="footnote text"/>
-    <w:basedOn w:val="Normal"/>
-    <w:link w:val="FootnoteTextChar"/>
+    <w:basedOn w:val="a"/>
+    <w:link w:val="Char"/>
     <w:uiPriority w:val="99"/>
     <w:unhideWhenUsed/>
     <w:rsid w:val="002573C3"/>
@@ -20802,10 +20785,10 @@
       <w:szCs w:val="20"/>
     </w:rPr>
   </w:style>
-  <w:style w:type="character" w:customStyle="1" w:styleId="FootnoteTextChar">
-    <w:name w:val="Footnote Text Char"/>
-    <w:basedOn w:val="DefaultParagraphFont"/>
-    <w:link w:val="FootnoteText"/>
+  <w:style w:type="character" w:customStyle="1" w:styleId="Char">
+    <w:name w:val="脚注文本 Char"/>
+    <w:basedOn w:val="a0"/>
+    <w:link w:val="a5"/>
     <w:uiPriority w:val="99"/>
     <w:rsid w:val="002573C3"/>
     <w:rPr>
@@ -20814,10 +20797,10 @@
       <w:lang w:bidi="en-US"/>
     </w:rPr>
   </w:style>
-  <w:style w:type="paragraph" w:styleId="Header">
+  <w:style w:type="paragraph" w:styleId="a6">
     <w:name w:val="header"/>
-    <w:basedOn w:val="Normal"/>
-    <w:link w:val="HeaderChar"/>
+    <w:basedOn w:val="a"/>
+    <w:link w:val="Char0"/>
     <w:uiPriority w:val="99"/>
     <w:unhideWhenUsed/>
     <w:rsid w:val="002573C3"/>
@@ -20828,10 +20811,10 @@
       </w:tabs>
     </w:pPr>
   </w:style>
-  <w:style w:type="character" w:customStyle="1" w:styleId="HeaderChar">
-    <w:name w:val="Header Char"/>
-    <w:basedOn w:val="DefaultParagraphFont"/>
-    <w:link w:val="Header"/>
+  <w:style w:type="character" w:customStyle="1" w:styleId="Char0">
+    <w:name w:val="页眉 Char"/>
+    <w:basedOn w:val="a0"/>
+    <w:link w:val="a6"/>
     <w:uiPriority w:val="99"/>
     <w:rsid w:val="002573C3"/>
     <w:rPr>
@@ -20839,10 +20822,10 @@
       <w:lang w:bidi="en-US"/>
     </w:rPr>
   </w:style>
-  <w:style w:type="paragraph" w:styleId="Footer">
+  <w:style w:type="paragraph" w:styleId="a7">
     <w:name w:val="footer"/>
-    <w:basedOn w:val="Normal"/>
-    <w:link w:val="FooterChar"/>
+    <w:basedOn w:val="a"/>
+    <w:link w:val="Char1"/>
     <w:uiPriority w:val="99"/>
     <w:semiHidden/>
     <w:unhideWhenUsed/>
@@ -20854,10 +20837,10 @@
       </w:tabs>
     </w:pPr>
   </w:style>
-  <w:style w:type="character" w:customStyle="1" w:styleId="FooterChar">
-    <w:name w:val="Footer Char"/>
-    <w:basedOn w:val="DefaultParagraphFont"/>
-    <w:link w:val="Footer"/>
+  <w:style w:type="character" w:customStyle="1" w:styleId="Char1">
+    <w:name w:val="页脚 Char"/>
+    <w:basedOn w:val="a0"/>
+    <w:link w:val="a7"/>
     <w:uiPriority w:val="99"/>
     <w:semiHidden/>
     <w:rsid w:val="002573C3"/>
@@ -20868,7 +20851,7 @@
   </w:style>
   <w:style w:type="character" w:customStyle="1" w:styleId="ppBulletListChar">
     <w:name w:val="pp Bullet List Char"/>
-    <w:basedOn w:val="DefaultParagraphFont"/>
+    <w:basedOn w:val="a0"/>
     <w:link w:val="ppBulletList"/>
     <w:uiPriority w:val="99"/>
     <w:rsid w:val="002573C3"/>
@@ -20877,11 +20860,11 @@
       <w:lang w:bidi="en-US"/>
     </w:rPr>
   </w:style>
-  <w:style w:type="paragraph" w:styleId="Title">
+  <w:style w:type="paragraph" w:styleId="a3">
     <w:name w:val="Title"/>
-    <w:basedOn w:val="Normal"/>
-    <w:next w:val="Normal"/>
-    <w:link w:val="TitleChar"/>
+    <w:basedOn w:val="a"/>
+    <w:next w:val="a"/>
+    <w:link w:val="Char2"/>
     <w:uiPriority w:val="10"/>
     <w:qFormat/>
     <w:rsid w:val="002573C3"/>
@@ -20901,10 +20884,10 @@
       <w:szCs w:val="52"/>
     </w:rPr>
   </w:style>
-  <w:style w:type="character" w:customStyle="1" w:styleId="TitleChar">
-    <w:name w:val="Title Char"/>
-    <w:basedOn w:val="DefaultParagraphFont"/>
-    <w:link w:val="Title"/>
+  <w:style w:type="character" w:customStyle="1" w:styleId="Char2">
+    <w:name w:val="标题 Char"/>
+    <w:basedOn w:val="a0"/>
+    <w:link w:val="a3"/>
     <w:uiPriority w:val="10"/>
     <w:rsid w:val="002573C3"/>
     <w:rPr>
@@ -20917,9 +20900,9 @@
       <w:lang w:bidi="en-US"/>
     </w:rPr>
   </w:style>
-  <w:style w:type="character" w:styleId="PlaceholderText">
+  <w:style w:type="character" w:styleId="a8">
     <w:name w:val="Placeholder Text"/>
-    <w:basedOn w:val="DefaultParagraphFont"/>
+    <w:basedOn w:val="a0"/>
     <w:uiPriority w:val="99"/>
     <w:semiHidden/>
     <w:rsid w:val="002573C3"/>
@@ -20927,10 +20910,10 @@
       <w:color w:val="808080"/>
     </w:rPr>
   </w:style>
-  <w:style w:type="paragraph" w:styleId="BalloonText">
+  <w:style w:type="paragraph" w:styleId="a9">
     <w:name w:val="Balloon Text"/>
-    <w:basedOn w:val="Normal"/>
-    <w:link w:val="BalloonTextChar"/>
+    <w:basedOn w:val="a"/>
+    <w:link w:val="Char3"/>
     <w:uiPriority w:val="99"/>
     <w:semiHidden/>
     <w:unhideWhenUsed/>
@@ -20944,10 +20927,10 @@
       <w:szCs w:val="16"/>
     </w:rPr>
   </w:style>
-  <w:style w:type="character" w:customStyle="1" w:styleId="BalloonTextChar">
-    <w:name w:val="Balloon Text Char"/>
-    <w:basedOn w:val="DefaultParagraphFont"/>
-    <w:link w:val="BalloonText"/>
+  <w:style w:type="character" w:customStyle="1" w:styleId="Char3">
+    <w:name w:val="批注框文本 Char"/>
+    <w:basedOn w:val="a0"/>
+    <w:link w:val="a9"/>
     <w:uiPriority w:val="99"/>
     <w:semiHidden/>
     <w:rsid w:val="002573C3"/>
@@ -20958,10 +20941,10 @@
       <w:lang w:bidi="en-US"/>
     </w:rPr>
   </w:style>
-  <w:style w:type="paragraph" w:styleId="Caption">
+  <w:style w:type="paragraph" w:styleId="aa">
     <w:name w:val="caption"/>
-    <w:basedOn w:val="Normal"/>
-    <w:next w:val="Normal"/>
+    <w:basedOn w:val="a"/>
+    <w:next w:val="a"/>
     <w:uiPriority w:val="35"/>
     <w:unhideWhenUsed/>
     <w:qFormat/>
@@ -20979,7 +20962,7 @@
   </w:style>
   <w:style w:type="table" w:customStyle="1" w:styleId="ppTable">
     <w:name w:val="pp Table"/>
-    <w:basedOn w:val="TableNormal"/>
+    <w:basedOn w:val="a1"/>
     <w:uiPriority w:val="99"/>
     <w:rsid w:val="002573C3"/>
     <w:pPr>
@@ -21114,8 +21097,8 @@
   </w:style>
   <w:style w:type="paragraph" w:customStyle="1" w:styleId="Bodynoindent">
     <w:name w:val="Body no indent"/>
-    <w:basedOn w:val="Normal"/>
-    <w:next w:val="Normal"/>
+    <w:basedOn w:val="a"/>
+    <w:next w:val="a"/>
     <w:rsid w:val="002573C3"/>
     <w:pPr>
       <w:widowControl w:val="0"/>
@@ -21129,7 +21112,7 @@
   </w:style>
   <w:style w:type="paragraph" w:customStyle="1" w:styleId="HOLDescription">
     <w:name w:val="HOL Description"/>
-    <w:basedOn w:val="Heading3"/>
+    <w:basedOn w:val="3"/>
     <w:rsid w:val="002573C3"/>
     <w:pPr>
       <w:pBdr>
@@ -21145,9 +21128,9 @@
       <w:lang w:val="en-NZ"/>
     </w:rPr>
   </w:style>
-  <w:style w:type="character" w:styleId="Hyperlink">
+  <w:style w:type="character" w:styleId="ab">
     <w:name w:val="Hyperlink"/>
-    <w:basedOn w:val="DefaultParagraphFont"/>
+    <w:basedOn w:val="a0"/>
     <w:uiPriority w:val="99"/>
     <w:rsid w:val="002573C3"/>
     <w:rPr>
@@ -21158,7 +21141,7 @@
   </w:style>
   <w:style w:type="paragraph" w:customStyle="1" w:styleId="HOLTitle1">
     <w:name w:val="HOL Title 1"/>
-    <w:basedOn w:val="Normal"/>
+    <w:basedOn w:val="a"/>
     <w:rsid w:val="002573C3"/>
     <w:pPr>
       <w:spacing w:after="0" w:line="240" w:lineRule="auto"/>
@@ -21170,10 +21153,10 @@
       <w:lang w:eastAsia="ko-KR"/>
     </w:rPr>
   </w:style>
-  <w:style w:type="paragraph" w:styleId="TOC1">
+  <w:style w:type="paragraph" w:styleId="10">
     <w:name w:val="toc 1"/>
-    <w:basedOn w:val="Normal"/>
-    <w:next w:val="Normal"/>
+    <w:basedOn w:val="a"/>
+    <w:next w:val="a"/>
     <w:autoRedefine/>
     <w:uiPriority w:val="39"/>
     <w:qFormat/>
@@ -21195,10 +21178,10 @@
       <w:lang w:eastAsia="ko-KR"/>
     </w:rPr>
   </w:style>
-  <w:style w:type="paragraph" w:styleId="TOC2">
+  <w:style w:type="paragraph" w:styleId="20">
     <w:name w:val="toc 2"/>
-    <w:basedOn w:val="Normal"/>
-    <w:next w:val="Normal"/>
+    <w:basedOn w:val="a"/>
+    <w:next w:val="a"/>
     <w:autoRedefine/>
     <w:uiPriority w:val="39"/>
     <w:unhideWhenUsed/>
@@ -21217,7 +21200,7 @@
   </w:style>
   <w:style w:type="character" w:customStyle="1" w:styleId="ppBodyTextChar">
     <w:name w:val="pp Body Text Char"/>
-    <w:basedOn w:val="DefaultParagraphFont"/>
+    <w:basedOn w:val="a0"/>
     <w:link w:val="ppBodyText"/>
     <w:locked/>
     <w:rsid w:val="002573C3"/>
@@ -21226,10 +21209,10 @@
       <w:lang w:bidi="en-US"/>
     </w:rPr>
   </w:style>
-  <w:style w:type="paragraph" w:styleId="TOC3">
+  <w:style w:type="paragraph" w:styleId="30">
     <w:name w:val="toc 3"/>
-    <w:basedOn w:val="Normal"/>
-    <w:next w:val="Normal"/>
+    <w:basedOn w:val="a"/>
+    <w:next w:val="a"/>
     <w:autoRedefine/>
     <w:uiPriority w:val="39"/>
     <w:unhideWhenUsed/>
@@ -21239,9 +21222,9 @@
       <w:ind w:left="440"/>
     </w:pPr>
   </w:style>
-  <w:style w:type="character" w:styleId="CommentReference">
+  <w:style w:type="character" w:styleId="ac">
     <w:name w:val="annotation reference"/>
-    <w:basedOn w:val="DefaultParagraphFont"/>
+    <w:basedOn w:val="a0"/>
     <w:uiPriority w:val="99"/>
     <w:semiHidden/>
     <w:unhideWhenUsed/>
@@ -21251,10 +21234,10 @@
       <w:szCs w:val="16"/>
     </w:rPr>
   </w:style>
-  <w:style w:type="paragraph" w:styleId="CommentText">
+  <w:style w:type="paragraph" w:styleId="ad">
     <w:name w:val="annotation text"/>
-    <w:basedOn w:val="Normal"/>
-    <w:link w:val="CommentTextChar"/>
+    <w:basedOn w:val="a"/>
+    <w:link w:val="Char4"/>
     <w:uiPriority w:val="99"/>
     <w:semiHidden/>
     <w:unhideWhenUsed/>
@@ -21267,10 +21250,10 @@
       <w:szCs w:val="20"/>
     </w:rPr>
   </w:style>
-  <w:style w:type="character" w:customStyle="1" w:styleId="CommentTextChar">
-    <w:name w:val="Comment Text Char"/>
-    <w:basedOn w:val="DefaultParagraphFont"/>
-    <w:link w:val="CommentText"/>
+  <w:style w:type="character" w:customStyle="1" w:styleId="Char4">
+    <w:name w:val="批注文字 Char"/>
+    <w:basedOn w:val="a0"/>
+    <w:link w:val="ad"/>
     <w:uiPriority w:val="99"/>
     <w:semiHidden/>
     <w:rsid w:val="009053BF"/>
@@ -21281,11 +21264,11 @@
       <w:lang w:bidi="en-US"/>
     </w:rPr>
   </w:style>
-  <w:style w:type="paragraph" w:styleId="CommentSubject">
+  <w:style w:type="paragraph" w:styleId="ae">
     <w:name w:val="annotation subject"/>
-    <w:basedOn w:val="CommentText"/>
-    <w:next w:val="CommentText"/>
-    <w:link w:val="CommentSubjectChar"/>
+    <w:basedOn w:val="ad"/>
+    <w:next w:val="ad"/>
+    <w:link w:val="Char5"/>
     <w:uiPriority w:val="99"/>
     <w:semiHidden/>
     <w:unhideWhenUsed/>
@@ -21295,10 +21278,10 @@
       <w:bCs/>
     </w:rPr>
   </w:style>
-  <w:style w:type="character" w:customStyle="1" w:styleId="CommentSubjectChar">
-    <w:name w:val="Comment Subject Char"/>
-    <w:basedOn w:val="CommentTextChar"/>
-    <w:link w:val="CommentSubject"/>
+  <w:style w:type="character" w:customStyle="1" w:styleId="Char5">
+    <w:name w:val="批注主题 Char"/>
+    <w:basedOn w:val="Char4"/>
+    <w:link w:val="ae"/>
     <w:uiPriority w:val="99"/>
     <w:semiHidden/>
     <w:rsid w:val="009053BF"/>
@@ -21311,9 +21294,9 @@
       <w:lang w:bidi="en-US"/>
     </w:rPr>
   </w:style>
-  <w:style w:type="paragraph" w:styleId="ListParagraph">
+  <w:style w:type="paragraph" w:styleId="af">
     <w:name w:val="List Paragraph"/>
-    <w:basedOn w:val="Normal"/>
+    <w:basedOn w:val="a"/>
     <w:uiPriority w:val="34"/>
     <w:qFormat/>
     <w:rsid w:val="002D2EE8"/>
@@ -21327,9 +21310,9 @@
       <w:lang w:val="en-NZ" w:bidi="ar-SA"/>
     </w:rPr>
   </w:style>
-  <w:style w:type="character" w:styleId="FollowedHyperlink">
+  <w:style w:type="character" w:styleId="af0">
     <w:name w:val="FollowedHyperlink"/>
-    <w:basedOn w:val="DefaultParagraphFont"/>
+    <w:basedOn w:val="a0"/>
     <w:uiPriority w:val="99"/>
     <w:semiHidden/>
     <w:unhideWhenUsed/>
@@ -21341,7 +21324,7 @@
   </w:style>
   <w:style w:type="paragraph" w:customStyle="1" w:styleId="Step">
     <w:name w:val="Step"/>
-    <w:basedOn w:val="Normal"/>
+    <w:basedOn w:val="a"/>
     <w:link w:val="StepChar"/>
     <w:qFormat/>
     <w:rsid w:val="00800AB7"/>
@@ -21359,22 +21342,22 @@
   </w:style>
   <w:style w:type="character" w:customStyle="1" w:styleId="StepChar">
     <w:name w:val="Step Char"/>
-    <w:basedOn w:val="DefaultParagraphFont"/>
+    <w:basedOn w:val="a0"/>
     <w:link w:val="Step"/>
     <w:rsid w:val="00800AB7"/>
     <w:rPr>
       <w:rFonts w:ascii="Arial" w:eastAsia="Times New Roman" w:hAnsi="Arial" w:cs="Arial"/>
     </w:rPr>
   </w:style>
-  <w:style w:type="character" w:styleId="PageNumber">
+  <w:style w:type="character" w:styleId="af1">
     <w:name w:val="page number"/>
-    <w:basedOn w:val="DefaultParagraphFont"/>
+    <w:basedOn w:val="a0"/>
     <w:rsid w:val="008A15C1"/>
   </w:style>
-  <w:style w:type="paragraph" w:styleId="HTMLPreformatted">
+  <w:style w:type="paragraph" w:styleId="HTML">
     <w:name w:val="HTML Preformatted"/>
-    <w:basedOn w:val="Normal"/>
-    <w:link w:val="HTMLPreformattedChar"/>
+    <w:basedOn w:val="a"/>
+    <w:link w:val="HTMLChar"/>
     <w:uiPriority w:val="99"/>
     <w:semiHidden/>
     <w:unhideWhenUsed/>
@@ -21407,10 +21390,10 @@
       <w:lang w:bidi="he-IL"/>
     </w:rPr>
   </w:style>
-  <w:style w:type="character" w:customStyle="1" w:styleId="HTMLPreformattedChar">
-    <w:name w:val="HTML Preformatted Char"/>
-    <w:basedOn w:val="DefaultParagraphFont"/>
-    <w:link w:val="HTMLPreformatted"/>
+  <w:style w:type="character" w:customStyle="1" w:styleId="HTMLChar">
+    <w:name w:val="HTML 预设格式 Char"/>
+    <w:basedOn w:val="a0"/>
+    <w:link w:val="HTML"/>
     <w:uiPriority w:val="99"/>
     <w:semiHidden/>
     <w:rsid w:val="00D10C5C"/>
@@ -21421,7 +21404,7 @@
       <w:lang w:bidi="he-IL"/>
     </w:rPr>
   </w:style>
-  <w:style w:type="paragraph" w:styleId="Revision">
+  <w:style w:type="paragraph" w:styleId="af2">
     <w:name w:val="Revision"/>
     <w:hidden/>
     <w:uiPriority w:val="99"/>
@@ -21463,7 +21446,7 @@
           </w:pPr>
           <w:r>
             <w:rPr>
-              <w:rStyle w:val="PlaceholderText"/>
+              <w:rStyle w:val="a3"/>
             </w:rPr>
             <w:t>Click here to enter text.</w:t>
           </w:r>
@@ -21492,7 +21475,7 @@
           </w:pPr>
           <w:r>
             <w:rPr>
-              <w:rStyle w:val="PlaceholderText"/>
+              <w:rStyle w:val="a3"/>
             </w:rPr>
             <w:t>Click here to enter text.</w:t>
           </w:r>
@@ -21521,7 +21504,7 @@
           </w:pPr>
           <w:r>
             <w:rPr>
-              <w:rStyle w:val="PlaceholderText"/>
+              <w:rStyle w:val="a3"/>
             </w:rPr>
             <w:t>Click here to enter text.</w:t>
           </w:r>
@@ -21550,7 +21533,7 @@
           </w:pPr>
           <w:r>
             <w:rPr>
-              <w:rStyle w:val="PlaceholderText"/>
+              <w:rStyle w:val="a3"/>
             </w:rPr>
             <w:t>Click here to enter text.</w:t>
           </w:r>
@@ -21579,7 +21562,7 @@
           </w:pPr>
           <w:r>
             <w:rPr>
-              <w:rStyle w:val="PlaceholderText"/>
+              <w:rStyle w:val="a3"/>
             </w:rPr>
             <w:t>Click here to enter text.</w:t>
           </w:r>
@@ -21634,8 +21617,8 @@
     <w:pitch w:val="variable"/>
     <w:sig w:usb0="E00002FF" w:usb1="4000ACFF" w:usb2="00000001" w:usb3="00000000" w:csb0="0000019F" w:csb1="00000000"/>
   </w:font>
-  <w:font w:name="SimSun">
-    <w:altName w:val="宋体"/>
+  <w:font w:name="宋体">
+    <w:altName w:val="SimSun"/>
     <w:panose1 w:val="02010600030101010101"/>
     <w:charset w:val="86"/>
     <w:family w:val="auto"/>
@@ -21760,6 +21743,7 @@
     <w:rsid w:val="00537EB5"/>
     <w:rsid w:val="00583EFC"/>
     <w:rsid w:val="005860E7"/>
+    <w:rsid w:val="005A1852"/>
     <w:rsid w:val="005B4C72"/>
     <w:rsid w:val="005D01AB"/>
     <w:rsid w:val="005F4B82"/>
@@ -22249,18 +22233,18 @@
     <w:lsdException w:name="List Table 6 Colorful Accent 6" w:uiPriority="51"/>
     <w:lsdException w:name="List Table 7 Colorful Accent 6" w:uiPriority="52"/>
   </w:latentStyles>
-  <w:style w:type="paragraph" w:default="1" w:styleId="Normal">
+  <w:style w:type="paragraph" w:default="1" w:styleId="a">
     <w:name w:val="Normal"/>
     <w:qFormat/>
     <w:rsid w:val="00AC06C0"/>
   </w:style>
-  <w:style w:type="character" w:default="1" w:styleId="DefaultParagraphFont">
+  <w:style w:type="character" w:default="1" w:styleId="a0">
     <w:name w:val="Default Paragraph Font"/>
     <w:uiPriority w:val="1"/>
     <w:semiHidden/>
     <w:unhideWhenUsed/>
   </w:style>
-  <w:style w:type="table" w:default="1" w:styleId="TableNormal">
+  <w:style w:type="table" w:default="1" w:styleId="a1">
     <w:name w:val="Normal Table"/>
     <w:uiPriority w:val="99"/>
     <w:semiHidden/>
@@ -22275,15 +22259,15 @@
       </w:tblCellMar>
     </w:tblPr>
   </w:style>
-  <w:style w:type="numbering" w:default="1" w:styleId="NoList">
+  <w:style w:type="numbering" w:default="1" w:styleId="a2">
     <w:name w:val="No List"/>
     <w:uiPriority w:val="99"/>
     <w:semiHidden/>
     <w:unhideWhenUsed/>
   </w:style>
-  <w:style w:type="character" w:styleId="PlaceholderText">
+  <w:style w:type="character" w:styleId="a3">
     <w:name w:val="Placeholder Text"/>
-    <w:basedOn w:val="DefaultParagraphFont"/>
+    <w:basedOn w:val="a0"/>
     <w:uiPriority w:val="99"/>
     <w:semiHidden/>
     <w:rsid w:val="00CC421E"/>
@@ -22635,26 +22619,7 @@
 </a:theme>
 </file>
 
-<file path=customXml/item1.xml>��< ? x m l   v e r s i o n = " 1 . 0 "   e n c o d i n g = " u t f - 1 6 " ? > < D o c S e t t i n g s   x m l n s : x s i = " h t t p : / / w w w . w 3 . o r g / 2 0 0 1 / X M L S c h e m a - i n s t a n c e "   x m l n s : x s d = " h t t p : / / w w w . w 3 . o r g / 2 0 0 1 / X M L S c h e m a " > - 
-     < R e v i e w > t r u e < / R e v i e w > - 
-     < R e v i e w M o d e > A l l < / R e v i e w M o d e > - 
-     < S u p r e s s i o n s > - 
-         < I g n o r e   I d = " F I 0 6 "   L i n e = " 1 " / > - 
-         < I g n o r e   I d = " F I 0 1 "   L i n e = " 2 " / > - 
-         < I g n o r e   I d = " F I 0 3 "   L i n e = " 3 " / > - 
-     < / S u p r e s s i o n s > - 
- < / D o c S e t t i n g s > 
-</file>
-
-<file path=customXml/item2.xml>��< ? x m l   v e r s i o n = " 1 . 0 "   e n c o d i n g = " u t f - 1 6 " ? > < t o c   x m l n s : x s i = " h t t p : / / w w w . w 3 . o r g / 2 0 0 1 / X M L S c h e m a - i n s t a n c e "   x m l n s : x s d = " h t t p : / / w w w . w 3 . o r g / 2 0 0 1 / X M L S c h e m a " > +<file path=customXml/item1.xml>��< ? x m l   v e r s i o n = " 1 . 0 "   e n c o d i n g = " u t f - 1 6 " ? > < t o c   x m l n s : x s i = " h t t p : / / w w w . w 3 . o r g / 2 0 0 1 / X M L S c h e m a - i n s t a n c e "   x m l n s : x s d = " h t t p : / / w w w . w 3 . o r g / 2 0 0 1 / X M L S c h e m a " >   
      < t o p i c   i d = " 8 2 e 0 e 2 e 9 - 6 f 7 3 - 4 7 c 9 - 9 a c 2 - 1 f 5 6 b b 8 e 5 b a e "   t i t l e = " O v e r v i e w "   s t y l e = " T o p i c " / >   
@@ -22683,11 +22648,38 @@
  < / t o c > 
 </file>
 
+<file path=customXml/item2.xml>��< ? x m l   v e r s i o n = " 1 . 0 "   e n c o d i n g = " u t f - 1 6 " ? > < D o c S e t t i n g s   x m l n s : x s i = " h t t p : / / w w w . w 3 . o r g / 2 0 0 1 / X M L S c h e m a - i n s t a n c e "   x m l n s : x s d = " h t t p : / / w w w . w 3 . o r g / 2 0 0 1 / X M L S c h e m a " > + 
+     < R e v i e w > t r u e < / R e v i e w > + 
+     < R e v i e w M o d e > A l l < / R e v i e w M o d e > + 
+     < S u p r e s s i o n s > + 
+         < I g n o r e   I d = " F I 0 6 "   L i n e = " 1 " / > + 
+         < I g n o r e   I d = " F I 0 1 "   L i n e = " 2 " / > + 
+         < I g n o r e   I d = " F I 0 3 "   L i n e = " 3 " / > + 
+     < / S u p r e s s i o n s > + 
+ < / D o c S e t t i n g s > 
+</file>
+
 <file path=customXml/item3.xml><?xml version="1.0" encoding="utf-8"?>
 <b:Sources xmlns:b="http://schemas.openxmlformats.org/officeDocument/2006/bibliography" xmlns="http://schemas.openxmlformats.org/officeDocument/2006/bibliography" SelectedStyle="\APA.XSL" StyleName="APA"/>
 </file>
 
 <file path=customXml/itemProps1.xml><?xml version="1.0" encoding="utf-8"?>
+<ds:datastoreItem xmlns:ds="http://schemas.openxmlformats.org/officeDocument/2006/customXml" ds:itemID="{6BD6A06F-B387-4B25-AB73-6CE468E11D61}">
+  <ds:schemaRefs>
+    <ds:schemaRef ds:uri="http://www.w3.org/2001/XMLSchema"/>
+  </ds:schemaRefs>
+</ds:datastoreItem>
+</file>
+
+<file path=customXml/itemProps2.xml><?xml version="1.0" encoding="utf-8"?>
 <ds:datastoreItem xmlns:ds="http://schemas.openxmlformats.org/officeDocument/2006/customXml" ds:itemID="{777E9DDB-7F60-4CAC-9040-D3F8400F186B}">
   <ds:schemaRefs>
     <ds:schemaRef ds:uri="http://www.w3.org/2001/XMLSchema"/>
@@ -22695,16 +22687,8 @@
 </ds:datastoreItem>
 </file>
 
-<file path=customXml/itemProps2.xml><?xml version="1.0" encoding="utf-8"?>
-<ds:datastoreItem xmlns:ds="http://schemas.openxmlformats.org/officeDocument/2006/customXml" ds:itemID="{6BD6A06F-B387-4B25-AB73-6CE468E11D61}">
-  <ds:schemaRefs>
-    <ds:schemaRef ds:uri="http://www.w3.org/2001/XMLSchema"/>
-  </ds:schemaRefs>
-</ds:datastoreItem>
-</file>
-
 <file path=customXml/itemProps3.xml><?xml version="1.0" encoding="utf-8"?>
-<ds:datastoreItem xmlns:ds="http://schemas.openxmlformats.org/officeDocument/2006/customXml" ds:itemID="{7EE51576-45C9-47FE-96EC-BDEDAFEF927A}">
+<ds:datastoreItem xmlns:ds="http://schemas.openxmlformats.org/officeDocument/2006/customXml" ds:itemID="{6970955F-0836-4841-888A-39131710A43E}">
   <ds:schemaRefs>
     <ds:schemaRef ds:uri="http://schemas.openxmlformats.org/officeDocument/2006/bibliography"/>
   </ds:schemaRefs>

</xml_diff>

<commit_message>
version 0.68  please see update_log.doc
</commit_message>
<xml_diff>
--- a/Day 2/3. Windows HPC Server 2012 Cluster/2. hpc-image-rendering/hpc-image-rendering-script.docx
+++ b/Day 2/3. Windows HPC Server 2012 Cluster/2. hpc-image-rendering/hpc-image-rendering-script.docx
@@ -532,7 +532,21 @@
             <w:rStyle w:val="ab"/>
             <w:noProof/>
           </w:rPr>
-          <w:t xml:space="preserve"> – Deploying the Parametric Sweep Application to Windows Azure Nodes</w:t>
+          <w:t xml:space="preserve"> – Deploying the Parametric Sweep Application to </w:t>
+        </w:r>
+        <w:r>
+          <w:rPr>
+            <w:rStyle w:val="ab"/>
+            <w:noProof/>
+          </w:rPr>
+          <w:t>Microsoft Azure</w:t>
+        </w:r>
+        <w:r>
+          <w:rPr>
+            <w:rStyle w:val="ab"/>
+            <w:noProof/>
+          </w:rPr>
+          <w:t xml:space="preserve"> Nodes</w:t>
         </w:r>
         <w:r>
           <w:rPr>
@@ -1237,13 +1251,7 @@
         <w:t xml:space="preserve"> </w:t>
       </w:r>
       <w:r>
-        <w:t>Windows</w:t>
-      </w:r>
-      <w:r>
-        <w:t xml:space="preserve"> </w:t>
-      </w:r>
-      <w:r>
-        <w:t>Azure</w:t>
+        <w:t>Microsoft Azure</w:t>
       </w:r>
       <w:r>
         <w:t xml:space="preserve"> </w:t>
@@ -1613,13 +1621,7 @@
         <w:t xml:space="preserve"> </w:t>
       </w:r>
       <w:r>
-        <w:t>Windows</w:t>
-      </w:r>
-      <w:r>
-        <w:t xml:space="preserve"> </w:t>
-      </w:r>
-      <w:r>
-        <w:t>Azure</w:t>
+        <w:t>Microsoft Azure</w:t>
       </w:r>
       <w:r>
         <w:t xml:space="preserve"> </w:t>
@@ -1669,13 +1671,7 @@
         <w:t xml:space="preserve"> </w:t>
       </w:r>
       <w:r>
-        <w:t>Windows</w:t>
-      </w:r>
-      <w:r>
-        <w:t xml:space="preserve"> </w:t>
-      </w:r>
-      <w:r>
-        <w:t>Azure</w:t>
+        <w:t>Microsoft Azure</w:t>
       </w:r>
       <w:r>
         <w:t xml:space="preserve"> </w:t>
@@ -1977,7 +1973,31 @@
             <w:rFonts w:eastAsia="Arial Unicode MS" w:cstheme="minorBidi"/>
             <w:lang w:bidi="ar-SA"/>
           </w:rPr>
-          <w:t>Windows Azure SDK and Windows Azure Tools for Microsoft Visual Studio (March 2011)</w:t>
+          <w:t>Microsoft Azure</w:t>
+        </w:r>
+        <w:r>
+          <w:rPr>
+            <w:rStyle w:val="ab"/>
+            <w:rFonts w:eastAsia="Arial Unicode MS" w:cstheme="minorBidi"/>
+            <w:lang w:bidi="ar-SA"/>
+          </w:rPr>
+          <w:t xml:space="preserve"> SDK and </w:t>
+        </w:r>
+        <w:r>
+          <w:rPr>
+            <w:rStyle w:val="ab"/>
+            <w:rFonts w:eastAsia="Arial Unicode MS" w:cstheme="minorBidi"/>
+            <w:lang w:bidi="ar-SA"/>
+          </w:rPr>
+          <w:t>Microsoft Azure</w:t>
+        </w:r>
+        <w:r>
+          <w:rPr>
+            <w:rStyle w:val="ab"/>
+            <w:rFonts w:eastAsia="Arial Unicode MS" w:cstheme="minorBidi"/>
+            <w:lang w:bidi="ar-SA"/>
+          </w:rPr>
+          <w:t xml:space="preserve"> Tools for Microsoft Visual Studio (March 2011)</w:t>
         </w:r>
       </w:hyperlink>
       <w:r>
@@ -2265,7 +2285,7 @@
         <w:rPr>
           <w:lang w:val="en-NZ" w:bidi="ar-SA"/>
         </w:rPr>
-        <w:t>Windows</w:t>
+        <w:t>Microsoft Azure</w:t>
       </w:r>
       <w:r>
         <w:rPr>
@@ -2277,7 +2297,7 @@
         <w:rPr>
           <w:lang w:val="en-NZ" w:bidi="ar-SA"/>
         </w:rPr>
-        <w:t>Azure</w:t>
+        <w:t>nodes,</w:t>
       </w:r>
       <w:r>
         <w:rPr>
@@ -2289,7 +2309,7 @@
         <w:rPr>
           <w:lang w:val="en-NZ" w:bidi="ar-SA"/>
         </w:rPr>
-        <w:t>nodes,</w:t>
+        <w:t>you</w:t>
       </w:r>
       <w:r>
         <w:rPr>
@@ -2301,7 +2321,7 @@
         <w:rPr>
           <w:lang w:val="en-NZ" w:bidi="ar-SA"/>
         </w:rPr>
-        <w:t>you</w:t>
+        <w:t>must</w:t>
       </w:r>
       <w:r>
         <w:rPr>
@@ -2313,7 +2333,7 @@
         <w:rPr>
           <w:lang w:val="en-NZ" w:bidi="ar-SA"/>
         </w:rPr>
-        <w:t>must</w:t>
+        <w:t>have</w:t>
       </w:r>
       <w:r>
         <w:rPr>
@@ -2325,7 +2345,7 @@
         <w:rPr>
           <w:lang w:val="en-NZ" w:bidi="ar-SA"/>
         </w:rPr>
-        <w:t>have</w:t>
+        <w:t>a</w:t>
       </w:r>
       <w:r>
         <w:rPr>
@@ -2337,6 +2357,42 @@
         <w:rPr>
           <w:lang w:val="en-NZ" w:bidi="ar-SA"/>
         </w:rPr>
+        <w:t>valid</w:t>
+      </w:r>
+      <w:r>
+        <w:rPr>
+          <w:lang w:val="en-NZ" w:bidi="ar-SA"/>
+        </w:rPr>
+        <w:t xml:space="preserve"> </w:t>
+      </w:r>
+      <w:r>
+        <w:rPr>
+          <w:lang w:val="en-NZ" w:bidi="ar-SA"/>
+        </w:rPr>
+        <w:t>Microsoft Azure</w:t>
+      </w:r>
+      <w:r>
+        <w:rPr>
+          <w:lang w:val="en-NZ" w:bidi="ar-SA"/>
+        </w:rPr>
+        <w:t xml:space="preserve"> </w:t>
+      </w:r>
+      <w:r>
+        <w:rPr>
+          <w:lang w:val="en-NZ" w:bidi="ar-SA"/>
+        </w:rPr>
+        <w:t>account,</w:t>
+      </w:r>
+      <w:r>
+        <w:rPr>
+          <w:lang w:val="en-NZ" w:bidi="ar-SA"/>
+        </w:rPr>
+        <w:t xml:space="preserve"> </w:t>
+      </w:r>
+      <w:r>
+        <w:rPr>
+          <w:lang w:val="en-NZ" w:bidi="ar-SA"/>
+        </w:rPr>
         <w:t>a</w:t>
       </w:r>
       <w:r>
@@ -2349,7 +2405,7 @@
         <w:rPr>
           <w:lang w:val="en-NZ" w:bidi="ar-SA"/>
         </w:rPr>
-        <w:t>valid</w:t>
+        <w:t>Microsoft Azure</w:t>
       </w:r>
       <w:r>
         <w:rPr>
@@ -2361,217 +2417,127 @@
         <w:rPr>
           <w:lang w:val="en-NZ" w:bidi="ar-SA"/>
         </w:rPr>
-        <w:t>Window</w:t>
+        <w:t>worker</w:t>
       </w:r>
       <w:r>
         <w:rPr>
           <w:lang w:val="en-NZ" w:bidi="ar-SA"/>
         </w:rPr>
-        <w:t>s</w:t>
+        <w:t xml:space="preserve"> </w:t>
       </w:r>
       <w:r>
         <w:rPr>
           <w:lang w:val="en-NZ" w:bidi="ar-SA"/>
         </w:rPr>
-        <w:t xml:space="preserve"> </w:t>
+        <w:t>node</w:t>
       </w:r>
       <w:r>
         <w:rPr>
           <w:lang w:val="en-NZ" w:bidi="ar-SA"/>
         </w:rPr>
-        <w:t>Azure</w:t>
+        <w:t xml:space="preserve"> </w:t>
       </w:r>
       <w:r>
         <w:rPr>
           <w:lang w:val="en-NZ" w:bidi="ar-SA"/>
         </w:rPr>
-        <w:t xml:space="preserve"> </w:t>
+        <w:t>template</w:t>
       </w:r>
       <w:r>
         <w:rPr>
           <w:lang w:val="en-NZ" w:bidi="ar-SA"/>
         </w:rPr>
-        <w:t>account,</w:t>
+        <w:t xml:space="preserve"> </w:t>
       </w:r>
       <w:r>
         <w:rPr>
           <w:lang w:val="en-NZ" w:bidi="ar-SA"/>
         </w:rPr>
-        <w:t xml:space="preserve"> </w:t>
+        <w:t>defined</w:t>
       </w:r>
       <w:r>
         <w:rPr>
           <w:lang w:val="en-NZ" w:bidi="ar-SA"/>
         </w:rPr>
-        <w:t>a</w:t>
+        <w:t xml:space="preserve"> </w:t>
       </w:r>
       <w:r>
         <w:rPr>
           <w:lang w:val="en-NZ" w:bidi="ar-SA"/>
         </w:rPr>
-        <w:t xml:space="preserve"> </w:t>
+        <w:t>in</w:t>
       </w:r>
       <w:r>
         <w:rPr>
           <w:lang w:val="en-NZ" w:bidi="ar-SA"/>
         </w:rPr>
-        <w:t>Windows</w:t>
+        <w:t xml:space="preserve"> </w:t>
       </w:r>
       <w:r>
         <w:rPr>
           <w:lang w:val="en-NZ" w:bidi="ar-SA"/>
         </w:rPr>
-        <w:t xml:space="preserve"> </w:t>
+        <w:t>your</w:t>
       </w:r>
       <w:r>
         <w:rPr>
           <w:lang w:val="en-NZ" w:bidi="ar-SA"/>
         </w:rPr>
-        <w:t>Azure</w:t>
+        <w:t xml:space="preserve"> </w:t>
       </w:r>
       <w:r>
         <w:rPr>
           <w:lang w:val="en-NZ" w:bidi="ar-SA"/>
         </w:rPr>
-        <w:t xml:space="preserve"> </w:t>
+        <w:t>head</w:t>
       </w:r>
       <w:r>
         <w:rPr>
           <w:lang w:val="en-NZ" w:bidi="ar-SA"/>
         </w:rPr>
-        <w:t>worker</w:t>
+        <w:t xml:space="preserve"> </w:t>
       </w:r>
       <w:r>
         <w:rPr>
           <w:lang w:val="en-NZ" w:bidi="ar-SA"/>
         </w:rPr>
-        <w:t xml:space="preserve"> </w:t>
+        <w:t>node,</w:t>
       </w:r>
       <w:r>
         <w:rPr>
           <w:lang w:val="en-NZ" w:bidi="ar-SA"/>
         </w:rPr>
-        <w:t>node</w:t>
+        <w:t xml:space="preserve"> </w:t>
       </w:r>
       <w:r>
         <w:rPr>
           <w:lang w:val="en-NZ" w:bidi="ar-SA"/>
         </w:rPr>
-        <w:t xml:space="preserve"> </w:t>
+        <w:t>and</w:t>
       </w:r>
       <w:r>
         <w:rPr>
           <w:lang w:val="en-NZ" w:bidi="ar-SA"/>
         </w:rPr>
-        <w:t>template</w:t>
+        <w:t xml:space="preserve"> </w:t>
       </w:r>
       <w:r>
         <w:rPr>
           <w:lang w:val="en-NZ" w:bidi="ar-SA"/>
         </w:rPr>
-        <w:t xml:space="preserve"> </w:t>
+        <w:t>several</w:t>
       </w:r>
       <w:r>
         <w:rPr>
           <w:lang w:val="en-NZ" w:bidi="ar-SA"/>
         </w:rPr>
-        <w:t>defined</w:t>
+        <w:t xml:space="preserve"> </w:t>
       </w:r>
       <w:r>
         <w:rPr>
           <w:lang w:val="en-NZ" w:bidi="ar-SA"/>
         </w:rPr>
-        <w:t xml:space="preserve"> </w:t>
-      </w:r>
-      <w:r>
-        <w:rPr>
-          <w:lang w:val="en-NZ" w:bidi="ar-SA"/>
-        </w:rPr>
-        <w:t>in</w:t>
-      </w:r>
-      <w:r>
-        <w:rPr>
-          <w:lang w:val="en-NZ" w:bidi="ar-SA"/>
-        </w:rPr>
-        <w:t xml:space="preserve"> </w:t>
-      </w:r>
-      <w:r>
-        <w:rPr>
-          <w:lang w:val="en-NZ" w:bidi="ar-SA"/>
-        </w:rPr>
-        <w:t>your</w:t>
-      </w:r>
-      <w:r>
-        <w:rPr>
-          <w:lang w:val="en-NZ" w:bidi="ar-SA"/>
-        </w:rPr>
-        <w:t xml:space="preserve"> </w:t>
-      </w:r>
-      <w:r>
-        <w:rPr>
-          <w:lang w:val="en-NZ" w:bidi="ar-SA"/>
-        </w:rPr>
-        <w:t>head</w:t>
-      </w:r>
-      <w:r>
-        <w:rPr>
-          <w:lang w:val="en-NZ" w:bidi="ar-SA"/>
-        </w:rPr>
-        <w:t xml:space="preserve"> </w:t>
-      </w:r>
-      <w:r>
-        <w:rPr>
-          <w:lang w:val="en-NZ" w:bidi="ar-SA"/>
-        </w:rPr>
-        <w:t>node,</w:t>
-      </w:r>
-      <w:r>
-        <w:rPr>
-          <w:lang w:val="en-NZ" w:bidi="ar-SA"/>
-        </w:rPr>
-        <w:t xml:space="preserve"> </w:t>
-      </w:r>
-      <w:r>
-        <w:rPr>
-          <w:lang w:val="en-NZ" w:bidi="ar-SA"/>
-        </w:rPr>
-        <w:t>and</w:t>
-      </w:r>
-      <w:r>
-        <w:rPr>
-          <w:lang w:val="en-NZ" w:bidi="ar-SA"/>
-        </w:rPr>
-        <w:t xml:space="preserve"> </w:t>
-      </w:r>
-      <w:r>
-        <w:rPr>
-          <w:lang w:val="en-NZ" w:bidi="ar-SA"/>
-        </w:rPr>
-        <w:t>several</w:t>
-      </w:r>
-      <w:r>
-        <w:rPr>
-          <w:lang w:val="en-NZ" w:bidi="ar-SA"/>
-        </w:rPr>
-        <w:t xml:space="preserve"> </w:t>
-      </w:r>
-      <w:r>
-        <w:rPr>
-          <w:lang w:val="en-NZ" w:bidi="ar-SA"/>
-        </w:rPr>
-        <w:t>Windows</w:t>
-      </w:r>
-      <w:r>
-        <w:rPr>
-          <w:lang w:val="en-NZ" w:bidi="ar-SA"/>
-        </w:rPr>
-        <w:t xml:space="preserve"> </w:t>
-      </w:r>
-      <w:r>
-        <w:rPr>
-          <w:lang w:val="en-NZ" w:bidi="ar-SA"/>
-        </w:rPr>
-        <w:t>Azure</w:t>
+        <w:t>Microsoft Azure</w:t>
       </w:r>
       <w:r>
         <w:rPr>
@@ -3090,24 +3056,14 @@
         </w:rPr>
         <w:t xml:space="preserve"> </w:t>
       </w:r>
-      <w:r>
-        <w:rPr>
-          <w:rFonts w:eastAsia="Arial Unicode MS"/>
-        </w:rPr>
-        <w:t>Windows</w:t>
-      </w:r>
-      <w:r>
-        <w:rPr>
-          <w:rFonts w:eastAsia="Arial Unicode MS"/>
-        </w:rPr>
-        <w:t xml:space="preserve"> </w:t>
-      </w:r>
-      <w:r>
-        <w:rPr>
-          <w:rFonts w:eastAsia="Arial Unicode MS"/>
-        </w:rPr>
-        <w:t>Azure</w:t>
-      </w:r>
+      <w:bookmarkStart w:id="5" w:name="_GoBack"/>
+      <w:r>
+        <w:rPr>
+          <w:rFonts w:eastAsia="Arial Unicode MS"/>
+        </w:rPr>
+        <w:t>Microsoft Azure</w:t>
+      </w:r>
+      <w:bookmarkEnd w:id="5"/>
       <w:r>
         <w:rPr>
           <w:rFonts w:eastAsia="Arial Unicode MS"/>
@@ -3905,10 +3861,10 @@
       <w:r>
         <w:rPr>
           <w:noProof/>
-          <w:lang w:eastAsia="zh-CN" w:bidi="ar-SA"/>
+          <w:lang w:bidi="ar-SA"/>
         </w:rPr>
         <w:drawing>
-          <wp:inline distT="0" distB="0" distL="0" distR="0" wp14:anchorId="38043665" wp14:editId="791AF263">
+          <wp:inline distT="0" distB="0" distL="0" distR="0" wp14:anchorId="6A65CBE8" wp14:editId="5E4C6968">
             <wp:extent cx="2600325" cy="2124075"/>
             <wp:effectExtent l="0" t="0" r="9525" b="9525"/>
             <wp:docPr id="7" name="图片 7"/>
@@ -3955,7 +3911,7 @@
       <w:pPr>
         <w:pStyle w:val="ppFigureNumberIndent"/>
       </w:pPr>
-      <w:bookmarkStart w:id="5" w:name="_Ref291745989"/>
+      <w:bookmarkStart w:id="6" w:name="_Ref291745989"/>
       <w:r>
         <w:t>Figure</w:t>
       </w:r>
@@ -3968,7 +3924,7 @@
         </w:rPr>
         <w:t>1</w:t>
       </w:r>
-      <w:bookmarkEnd w:id="5"/>
+      <w:bookmarkEnd w:id="6"/>
     </w:p>
     <w:p>
       <w:pPr>
@@ -4120,13 +4076,7 @@
         <w:t xml:space="preserve"> </w:t>
       </w:r>
       <w:r>
-        <w:t>Windows</w:t>
-      </w:r>
-      <w:r>
-        <w:t xml:space="preserve"> </w:t>
-      </w:r>
-      <w:r>
-        <w:t>Azure</w:t>
+        <w:t>Microsoft Azure</w:t>
       </w:r>
       <w:r>
         <w:t xml:space="preserve"> </w:t>
@@ -5737,13 +5687,7 @@
         <w:t xml:space="preserve"> </w:t>
       </w:r>
       <w:r>
-        <w:t>Windows</w:t>
-      </w:r>
-      <w:r>
-        <w:t xml:space="preserve"> </w:t>
-      </w:r>
-      <w:r>
-        <w:t>Azure</w:t>
+        <w:t>Microsoft Azure</w:t>
       </w:r>
       <w:r>
         <w:t xml:space="preserve"> </w:t>
@@ -6302,13 +6246,10 @@
         <w:t xml:space="preserve"> </w:t>
       </w:r>
       <w:r>
-        <w:t>Windows</w:t>
-      </w:r>
-      <w:r>
-        <w:t xml:space="preserve"> </w:t>
-      </w:r>
-      <w:r>
-        <w:t>Azure)</w:t>
+        <w:t>Microsoft Azure</w:t>
+      </w:r>
+      <w:r>
+        <w:t>)</w:t>
       </w:r>
       <w:r>
         <w:t>.</w:t>
@@ -6713,13 +6654,7 @@
         <w:t xml:space="preserve"> </w:t>
       </w:r>
       <w:r>
-        <w:t>Windows</w:t>
-      </w:r>
-      <w:r>
-        <w:t xml:space="preserve"> </w:t>
-      </w:r>
-      <w:r>
-        <w:t>Azure</w:t>
+        <w:t>Microsoft Azure</w:t>
       </w:r>
       <w:r>
         <w:t xml:space="preserve"> </w:t>
@@ -6953,13 +6888,7 @@
         <w:t xml:space="preserve"> </w:t>
       </w:r>
       <w:r>
-        <w:t>Windows</w:t>
-      </w:r>
-      <w:r>
-        <w:t xml:space="preserve"> </w:t>
-      </w:r>
-      <w:r>
-        <w:t>Azure</w:t>
+        <w:t>Microsoft Azure</w:t>
       </w:r>
       <w:r>
         <w:t xml:space="preserve"> </w:t>
@@ -7034,11 +6963,11 @@
           <w:numId w:val="11"/>
         </w:numPr>
       </w:pPr>
-      <w:bookmarkStart w:id="6" w:name="_Toc369946865"/>
+      <w:bookmarkStart w:id="7" w:name="_Toc369946865"/>
       <w:r>
         <w:t>Task 2 – Inspecting the Run.cmd File</w:t>
       </w:r>
-      <w:bookmarkEnd w:id="6"/>
+      <w:bookmarkEnd w:id="7"/>
     </w:p>
     <w:p>
       <w:pPr>
@@ -7594,7 +7523,7 @@
           <w:numId w:val="11"/>
         </w:numPr>
       </w:pPr>
-      <w:bookmarkStart w:id="7" w:name="_Toc369946866"/>
+      <w:bookmarkStart w:id="8" w:name="_Toc369946866"/>
       <w:r>
         <w:t>Task</w:t>
       </w:r>
@@ -7649,7 +7578,7 @@
       <w:r>
         <w:t>pplication</w:t>
       </w:r>
-      <w:bookmarkEnd w:id="7"/>
+      <w:bookmarkEnd w:id="8"/>
     </w:p>
     <w:p>
       <w:pPr>
@@ -7758,13 +7687,7 @@
         <w:t xml:space="preserve"> </w:t>
       </w:r>
       <w:r>
-        <w:t>Windows</w:t>
-      </w:r>
-      <w:r>
-        <w:t xml:space="preserve"> </w:t>
-      </w:r>
-      <w:r>
-        <w:t>Azure</w:t>
+        <w:t>Microsoft Azure</w:t>
       </w:r>
       <w:r>
         <w:t xml:space="preserve"> </w:t>
@@ -7964,10 +7887,10 @@
       <w:r>
         <w:rPr>
           <w:noProof/>
-          <w:lang w:eastAsia="zh-CN" w:bidi="ar-SA"/>
+          <w:lang w:bidi="ar-SA"/>
         </w:rPr>
         <w:drawing>
-          <wp:inline distT="0" distB="0" distL="0" distR="0" wp14:anchorId="35A57F22" wp14:editId="282A96A2">
+          <wp:inline distT="0" distB="0" distL="0" distR="0" wp14:anchorId="3474AABA" wp14:editId="7AC66347">
             <wp:extent cx="2190750" cy="2190750"/>
             <wp:effectExtent l="0" t="0" r="0" b="0"/>
             <wp:docPr id="1" name="图片 1"/>
@@ -10801,13 +10724,7 @@
         <w:t xml:space="preserve"> </w:t>
       </w:r>
       <w:r>
-        <w:t>Windows</w:t>
-      </w:r>
-      <w:r>
-        <w:t xml:space="preserve"> </w:t>
-      </w:r>
-      <w:r>
-        <w:t>Azure</w:t>
+        <w:t>Microsoft Azure</w:t>
       </w:r>
       <w:r>
         <w:t xml:space="preserve"> </w:t>
@@ -11201,13 +11118,7 @@
         <w:t xml:space="preserve"> </w:t>
       </w:r>
       <w:r>
-        <w:t>Windows</w:t>
-      </w:r>
-      <w:r>
-        <w:t xml:space="preserve"> </w:t>
-      </w:r>
-      <w:r>
-        <w:t>Azure</w:t>
+        <w:t>Microsoft Azure</w:t>
       </w:r>
       <w:r>
         <w:t xml:space="preserve"> </w:t>
@@ -11618,7 +11529,7 @@
         <w:br w:type="page"/>
       </w:r>
     </w:p>
-    <w:bookmarkStart w:id="8" w:name="_Toc369946867" w:displacedByCustomXml="next"/>
+    <w:bookmarkStart w:id="9" w:name="_Toc369946867" w:displacedByCustomXml="next"/>
     <w:sdt>
       <w:sdtPr>
         <w:alias w:val="Topic"/>
@@ -11641,7 +11552,7 @@
         </w:p>
       </w:sdtContent>
     </w:sdt>
-    <w:bookmarkEnd w:id="8" w:displacedByCustomXml="prev"/>
+    <w:bookmarkEnd w:id="9" w:displacedByCustomXml="prev"/>
     <w:p>
       <w:pPr>
         <w:pStyle w:val="ppBodyText"/>
@@ -11774,7 +11685,7 @@
           <w:numId w:val="11"/>
         </w:numPr>
       </w:pPr>
-      <w:bookmarkStart w:id="9" w:name="_Toc369946868"/>
+      <w:bookmarkStart w:id="10" w:name="_Toc369946868"/>
       <w:r>
         <w:t>Task</w:t>
       </w:r>
@@ -11846,16 +11757,7 @@
         <w:t xml:space="preserve"> </w:t>
       </w:r>
       <w:r>
-        <w:t>W</w:t>
-      </w:r>
-      <w:r>
-        <w:t>indows</w:t>
-      </w:r>
-      <w:r>
-        <w:t xml:space="preserve"> </w:t>
-      </w:r>
-      <w:r>
-        <w:t>Azure</w:t>
+        <w:t>Microsoft Azure</w:t>
       </w:r>
       <w:r>
         <w:t xml:space="preserve"> </w:t>
@@ -11866,7 +11768,7 @@
       <w:r>
         <w:t>odes</w:t>
       </w:r>
-      <w:bookmarkEnd w:id="9"/>
+      <w:bookmarkEnd w:id="10"/>
     </w:p>
     <w:p>
       <w:pPr>
@@ -11951,13 +11853,7 @@
         <w:t xml:space="preserve"> </w:t>
       </w:r>
       <w:r>
-        <w:t>Windows</w:t>
-      </w:r>
-      <w:r>
-        <w:t xml:space="preserve"> </w:t>
-      </w:r>
-      <w:r>
-        <w:t>Azure</w:t>
+        <w:t>Microsoft Azure</w:t>
       </w:r>
       <w:r>
         <w:t xml:space="preserve"> </w:t>
@@ -12358,13 +12254,7 @@
         <w:t xml:space="preserve"> </w:t>
       </w:r>
       <w:r>
-        <w:t>Windows</w:t>
-      </w:r>
-      <w:r>
-        <w:t xml:space="preserve"> </w:t>
-      </w:r>
-      <w:r>
-        <w:t>Azure</w:t>
+        <w:t>Microsoft Azure</w:t>
       </w:r>
       <w:r>
         <w:t xml:space="preserve"> </w:t>
@@ -12540,7 +12430,21 @@
           <w:rFonts w:eastAsia="Times New Roman"/>
           <w:lang w:bidi="he-IL"/>
         </w:rPr>
-        <w:t xml:space="preserve"> parameter to the name of your Windows Azure node template.</w:t>
+        <w:t xml:space="preserve"> parameter to the name of your </w:t>
+      </w:r>
+      <w:r>
+        <w:rPr>
+          <w:rFonts w:eastAsia="Times New Roman"/>
+          <w:lang w:bidi="he-IL"/>
+        </w:rPr>
+        <w:t>Microsoft Azure</w:t>
+      </w:r>
+      <w:r>
+        <w:rPr>
+          <w:rFonts w:eastAsia="Times New Roman"/>
+          <w:lang w:bidi="he-IL"/>
+        </w:rPr>
+        <w:t xml:space="preserve"> node template.</w:t>
       </w:r>
     </w:p>
     <w:p>
@@ -12577,13 +12481,7 @@
         <w:t xml:space="preserve"> </w:t>
       </w:r>
       <w:r>
-        <w:t>Windows</w:t>
-      </w:r>
-      <w:r>
-        <w:t xml:space="preserve"> </w:t>
-      </w:r>
-      <w:r>
-        <w:t>Azure</w:t>
+        <w:t>Microsoft Azure</w:t>
       </w:r>
       <w:r>
         <w:t xml:space="preserve"> </w:t>
@@ -12697,13 +12595,7 @@
         <w:t xml:space="preserve"> </w:t>
       </w:r>
       <w:r>
-        <w:t>Windows</w:t>
-      </w:r>
-      <w:r>
-        <w:t xml:space="preserve"> </w:t>
-      </w:r>
-      <w:r>
-        <w:t>Azure</w:t>
+        <w:t>Microsoft Azure</w:t>
       </w:r>
       <w:r>
         <w:t xml:space="preserve"> </w:t>
@@ -12921,7 +12813,7 @@
         <w:br w:type="page"/>
       </w:r>
     </w:p>
-    <w:bookmarkStart w:id="10" w:name="_Toc369946869" w:displacedByCustomXml="next"/>
+    <w:bookmarkStart w:id="11" w:name="_Toc369946869" w:displacedByCustomXml="next"/>
     <w:sdt>
       <w:sdtPr>
         <w:alias w:val="Topic"/>
@@ -12944,7 +12836,7 @@
         </w:p>
       </w:sdtContent>
     </w:sdt>
-    <w:bookmarkEnd w:id="10" w:displacedByCustomXml="prev"/>
+    <w:bookmarkEnd w:id="11" w:displacedByCustomXml="prev"/>
     <w:p>
       <w:pPr>
         <w:pStyle w:val="ppBodyText"/>
@@ -12974,7 +12866,13 @@
         <w:t>RenderCmd</w:t>
       </w:r>
       <w:r>
-        <w:t xml:space="preserve"> client application uploads the input files to Windows Azure storage, submits the parametric sweep job, and downloads the outputted files from the storage. To use this technique refer to Tasks 1 and </w:t>
+        <w:t xml:space="preserve"> client application uploads the input files to </w:t>
+      </w:r>
+      <w:r>
+        <w:t>Microsoft Azure</w:t>
+      </w:r>
+      <w:r>
+        <w:t xml:space="preserve"> storage, submits the parametric sweep job, and downloads the outputted files from the storage. To use this technique refer to Tasks 1 and </w:t>
       </w:r>
       <w:r>
         <w:t>4</w:t>
@@ -13014,7 +12912,7 @@
       <w:r>
         <w:t xml:space="preserve"> </w:t>
       </w:r>
-      <w:bookmarkStart w:id="11" w:name="_Toc369946870"/>
+      <w:bookmarkStart w:id="12" w:name="_Toc369946870"/>
       <w:r>
         <w:t>Task</w:t>
       </w:r>
@@ -13057,7 +12955,7 @@
       <w:r>
         <w:t>tate</w:t>
       </w:r>
-      <w:bookmarkEnd w:id="11"/>
+      <w:bookmarkEnd w:id="12"/>
     </w:p>
     <w:p>
       <w:pPr>
@@ -13459,13 +13357,7 @@
         <w:t xml:space="preserve"> </w:t>
       </w:r>
       <w:r>
-        <w:t>Windows</w:t>
-      </w:r>
-      <w:r>
-        <w:t xml:space="preserve"> </w:t>
-      </w:r>
-      <w:r>
-        <w:t>Azure</w:t>
+        <w:t>Microsoft Azure</w:t>
       </w:r>
       <w:r>
         <w:t xml:space="preserve"> </w:t>
@@ -13547,10 +13439,10 @@
       <w:r>
         <w:rPr>
           <w:noProof/>
-          <w:lang w:eastAsia="zh-CN" w:bidi="ar-SA"/>
+          <w:lang w:bidi="ar-SA"/>
         </w:rPr>
         <w:drawing>
-          <wp:inline distT="0" distB="0" distL="0" distR="0">
+          <wp:inline distT="0" distB="0" distL="0" distR="0" wp14:anchorId="27DBA676" wp14:editId="308DC686">
             <wp:extent cx="5934075" cy="3076575"/>
             <wp:effectExtent l="0" t="0" r="9525" b="9525"/>
             <wp:docPr id="8" name="图片 8"/>
@@ -13603,7 +13495,7 @@
       <w:pPr>
         <w:pStyle w:val="ppFigureNumberIndent"/>
       </w:pPr>
-      <w:bookmarkStart w:id="12" w:name="_Ref291755583"/>
+      <w:bookmarkStart w:id="13" w:name="_Ref291755583"/>
       <w:r>
         <w:t>Figure</w:t>
       </w:r>
@@ -13616,7 +13508,7 @@
         </w:rPr>
         <w:t>3</w:t>
       </w:r>
-      <w:bookmarkEnd w:id="12"/>
+      <w:bookmarkEnd w:id="13"/>
     </w:p>
     <w:p>
       <w:pPr>
@@ -13653,13 +13545,7 @@
         <w:t xml:space="preserve"> </w:t>
       </w:r>
       <w:r>
-        <w:t>Windows</w:t>
-      </w:r>
-      <w:r>
-        <w:t xml:space="preserve"> </w:t>
-      </w:r>
-      <w:r>
-        <w:t>Azure</w:t>
+        <w:t>Microsoft Azure</w:t>
       </w:r>
       <w:r>
         <w:t xml:space="preserve"> </w:t>
@@ -13680,8 +13566,8 @@
           <w:rFonts w:eastAsia="Arial Unicode MS"/>
         </w:rPr>
       </w:pPr>
-      <w:bookmarkStart w:id="13" w:name="_Toc369946871"/>
-      <w:bookmarkStart w:id="14" w:name="_Toc291941460"/>
+      <w:bookmarkStart w:id="14" w:name="_Toc369946871"/>
+      <w:bookmarkStart w:id="15" w:name="_Toc291941460"/>
       <w:r>
         <w:rPr>
           <w:rFonts w:eastAsia="Arial Unicode MS"/>
@@ -13700,7 +13586,7 @@
         </w:rPr>
         <w:t xml:space="preserve"> - Manually Uploading Instruction Files to the Blob Storage</w:t>
       </w:r>
-      <w:bookmarkEnd w:id="13"/>
+      <w:bookmarkEnd w:id="14"/>
     </w:p>
     <w:p>
       <w:pPr>
@@ -13717,7 +13603,19 @@
         <w:rPr>
           <w:rFonts w:eastAsia="Arial Unicode MS"/>
         </w:rPr>
-        <w:t>In this task, you will upload the instruction files required by the parametric sweep application to a blob in your Windows Azure storage account.</w:t>
+        <w:t xml:space="preserve">In this task, you will upload the instruction files required by the parametric sweep application to a blob in your </w:t>
+      </w:r>
+      <w:r>
+        <w:rPr>
+          <w:rFonts w:eastAsia="Arial Unicode MS"/>
+        </w:rPr>
+        <w:t>Microsoft Azure</w:t>
+      </w:r>
+      <w:r>
+        <w:rPr>
+          <w:rFonts w:eastAsia="Arial Unicode MS"/>
+        </w:rPr>
+        <w:t xml:space="preserve"> storage account.</w:t>
       </w:r>
     </w:p>
     <w:p>
@@ -13930,10 +13828,10 @@
       <w:r>
         <w:rPr>
           <w:noProof/>
-          <w:lang w:eastAsia="zh-CN" w:bidi="ar-SA"/>
+          <w:lang w:bidi="ar-SA"/>
         </w:rPr>
         <w:drawing>
-          <wp:inline distT="0" distB="0" distL="0" distR="0" wp14:anchorId="02FD0693" wp14:editId="1D44A2DA">
+          <wp:inline distT="0" distB="0" distL="0" distR="0" wp14:anchorId="4A05CB5C" wp14:editId="5B57699A">
             <wp:extent cx="3971925" cy="3990975"/>
             <wp:effectExtent l="0" t="0" r="9525" b="9525"/>
             <wp:docPr id="9" name="图片 9"/>
@@ -13978,7 +13876,7 @@
         </w:numPr>
         <w:ind w:left="720"/>
       </w:pPr>
-      <w:bookmarkStart w:id="15" w:name="_Ref299352864"/>
+      <w:bookmarkStart w:id="16" w:name="_Ref299352864"/>
       <w:r>
         <w:t xml:space="preserve">Figure </w:t>
       </w:r>
@@ -13988,7 +13886,7 @@
         </w:rPr>
         <w:t>4</w:t>
       </w:r>
-      <w:bookmarkEnd w:id="15"/>
+      <w:bookmarkEnd w:id="16"/>
     </w:p>
     <w:p>
       <w:pPr>
@@ -14184,10 +14082,10 @@
         <w:rPr>
           <w:rFonts w:eastAsia="Arial Unicode MS"/>
           <w:noProof/>
-          <w:lang w:eastAsia="zh-CN" w:bidi="ar-SA"/>
+          <w:lang w:bidi="ar-SA"/>
         </w:rPr>
         <w:drawing>
-          <wp:inline distT="0" distB="0" distL="0" distR="0" wp14:anchorId="326D8DE5" wp14:editId="2FE94F6D">
+          <wp:inline distT="0" distB="0" distL="0" distR="0" wp14:anchorId="437B2956" wp14:editId="66EDB3C3">
             <wp:extent cx="5935980" cy="167640"/>
             <wp:effectExtent l="0" t="0" r="7620" b="3810"/>
             <wp:docPr id="5" name="Picture 5"/>
@@ -14245,7 +14143,7 @@
         </w:numPr>
         <w:ind w:left="720"/>
       </w:pPr>
-      <w:bookmarkStart w:id="16" w:name="_Ref299352871"/>
+      <w:bookmarkStart w:id="17" w:name="_Ref299352871"/>
       <w:r>
         <w:t xml:space="preserve">Figure </w:t>
       </w:r>
@@ -14255,7 +14153,7 @@
         </w:rPr>
         <w:t>5</w:t>
       </w:r>
-      <w:bookmarkEnd w:id="16"/>
+      <w:bookmarkEnd w:id="17"/>
     </w:p>
     <w:p>
       <w:pPr>
@@ -14383,10 +14281,10 @@
         <w:rPr>
           <w:rFonts w:eastAsia="Arial Unicode MS"/>
           <w:noProof/>
-          <w:lang w:eastAsia="zh-CN" w:bidi="ar-SA"/>
+          <w:lang w:bidi="ar-SA"/>
         </w:rPr>
         <w:drawing>
-          <wp:inline distT="0" distB="0" distL="0" distR="0" wp14:anchorId="2498DC25" wp14:editId="17423F3A">
+          <wp:inline distT="0" distB="0" distL="0" distR="0" wp14:anchorId="481632C8" wp14:editId="16A6EE90">
             <wp:extent cx="2781300" cy="1994365"/>
             <wp:effectExtent l="0" t="0" r="0" b="6350"/>
             <wp:docPr id="6" name="Picture 6"/>
@@ -14443,7 +14341,7 @@
         </w:numPr>
         <w:ind w:left="720"/>
       </w:pPr>
-      <w:bookmarkStart w:id="17" w:name="_Ref299352879"/>
+      <w:bookmarkStart w:id="18" w:name="_Ref299352879"/>
       <w:r>
         <w:t xml:space="preserve">Figure </w:t>
       </w:r>
@@ -14453,7 +14351,7 @@
         </w:rPr>
         <w:t>6</w:t>
       </w:r>
-      <w:bookmarkEnd w:id="17"/>
+      <w:bookmarkEnd w:id="18"/>
     </w:p>
     <w:p>
       <w:pPr>
@@ -14704,7 +14602,7 @@
           <w:numId w:val="11"/>
         </w:numPr>
       </w:pPr>
-      <w:bookmarkStart w:id="18" w:name="_Toc369946872"/>
+      <w:bookmarkStart w:id="19" w:name="_Toc369946872"/>
       <w:r>
         <w:t xml:space="preserve">Task </w:t>
       </w:r>
@@ -14717,11 +14615,11 @@
       <w:r>
         <w:t xml:space="preserve">– </w:t>
       </w:r>
-      <w:bookmarkEnd w:id="14"/>
+      <w:bookmarkEnd w:id="15"/>
       <w:r>
         <w:t>Submitting the Job Manually Through the HPC Job Scheduler</w:t>
       </w:r>
-      <w:bookmarkEnd w:id="18"/>
+      <w:bookmarkEnd w:id="19"/>
     </w:p>
     <w:p>
       <w:pPr>
@@ -14810,10 +14708,10 @@
       <w:r>
         <w:rPr>
           <w:noProof/>
-          <w:lang w:eastAsia="zh-CN" w:bidi="ar-SA"/>
+          <w:lang w:bidi="ar-SA"/>
         </w:rPr>
         <w:drawing>
-          <wp:inline distT="0" distB="0" distL="0" distR="0">
+          <wp:inline distT="0" distB="0" distL="0" distR="0" wp14:anchorId="2EF9E455" wp14:editId="43B9682C">
             <wp:extent cx="5934075" cy="3076575"/>
             <wp:effectExtent l="0" t="0" r="9525" b="9525"/>
             <wp:docPr id="10" name="图片 10"/>
@@ -14866,7 +14764,7 @@
       <w:pPr>
         <w:pStyle w:val="ppFigureNumberIndent"/>
       </w:pPr>
-      <w:bookmarkStart w:id="19" w:name="_Ref291763209"/>
+      <w:bookmarkStart w:id="20" w:name="_Ref291763209"/>
       <w:r>
         <w:t xml:space="preserve">Figure </w:t>
       </w:r>
@@ -14876,7 +14774,7 @@
         </w:rPr>
         <w:t>7</w:t>
       </w:r>
-      <w:bookmarkEnd w:id="19"/>
+      <w:bookmarkEnd w:id="20"/>
     </w:p>
     <w:p>
       <w:pPr>
@@ -14948,10 +14846,10 @@
       <w:r>
         <w:rPr>
           <w:noProof/>
-          <w:lang w:eastAsia="zh-CN" w:bidi="ar-SA"/>
+          <w:lang w:bidi="ar-SA"/>
         </w:rPr>
         <w:drawing>
-          <wp:inline distT="0" distB="0" distL="0" distR="0" wp14:anchorId="0D1E11E2" wp14:editId="18935717">
+          <wp:inline distT="0" distB="0" distL="0" distR="0" wp14:anchorId="3ADE2AEA" wp14:editId="78211F0F">
             <wp:extent cx="5943600" cy="1468120"/>
             <wp:effectExtent l="0" t="0" r="0" b="0"/>
             <wp:docPr id="11" name="图片 11"/>
@@ -14991,7 +14889,7 @@
       <w:pPr>
         <w:pStyle w:val="ppFigureNumberIndent"/>
       </w:pPr>
-      <w:bookmarkStart w:id="20" w:name="_Ref297819611"/>
+      <w:bookmarkStart w:id="21" w:name="_Ref297819611"/>
       <w:r>
         <w:t xml:space="preserve">Figure </w:t>
       </w:r>
@@ -15001,7 +14899,7 @@
         </w:rPr>
         <w:t>8</w:t>
       </w:r>
-      <w:bookmarkEnd w:id="20"/>
+      <w:bookmarkEnd w:id="21"/>
     </w:p>
     <w:p>
       <w:pPr>
@@ -15081,10 +14979,10 @@
       <w:r>
         <w:rPr>
           <w:noProof/>
-          <w:lang w:eastAsia="zh-CN" w:bidi="ar-SA"/>
+          <w:lang w:bidi="ar-SA"/>
         </w:rPr>
         <w:drawing>
-          <wp:inline distT="0" distB="0" distL="0" distR="0" wp14:anchorId="3C00177D" wp14:editId="6A91DB91">
+          <wp:inline distT="0" distB="0" distL="0" distR="0" wp14:anchorId="29B16A4D" wp14:editId="1647DC86">
             <wp:extent cx="1676545" cy="1402202"/>
             <wp:effectExtent l="0" t="0" r="0" b="7620"/>
             <wp:docPr id="20" name="Picture 20"/>
@@ -15122,7 +15020,7 @@
       <w:pPr>
         <w:pStyle w:val="ppFigureNumberIndent"/>
       </w:pPr>
-      <w:bookmarkStart w:id="21" w:name="_Ref291763445"/>
+      <w:bookmarkStart w:id="22" w:name="_Ref291763445"/>
       <w:r>
         <w:t xml:space="preserve">Figure </w:t>
       </w:r>
@@ -15132,7 +15030,7 @@
         </w:rPr>
         <w:t>9</w:t>
       </w:r>
-      <w:bookmarkEnd w:id="21"/>
+      <w:bookmarkEnd w:id="22"/>
     </w:p>
     <w:p>
       <w:pPr>
@@ -15213,10 +15111,10 @@
       <w:r>
         <w:rPr>
           <w:noProof/>
-          <w:lang w:eastAsia="zh-CN" w:bidi="ar-SA"/>
+          <w:lang w:bidi="ar-SA"/>
         </w:rPr>
         <w:drawing>
-          <wp:inline distT="0" distB="0" distL="0" distR="0" wp14:anchorId="1A1F34EC" wp14:editId="687DD2F7">
+          <wp:inline distT="0" distB="0" distL="0" distR="0" wp14:anchorId="5DE3BE45" wp14:editId="050742BF">
             <wp:extent cx="4030972" cy="4143375"/>
             <wp:effectExtent l="0" t="0" r="8255" b="0"/>
             <wp:docPr id="12" name="图片 12"/>
@@ -15353,10 +15251,10 @@
       <w:r>
         <w:rPr>
           <w:noProof/>
-          <w:lang w:eastAsia="zh-CN" w:bidi="ar-SA"/>
+          <w:lang w:bidi="ar-SA"/>
         </w:rPr>
         <w:drawing>
-          <wp:inline distT="0" distB="0" distL="0" distR="0" wp14:anchorId="1227056D" wp14:editId="603F7342">
+          <wp:inline distT="0" distB="0" distL="0" distR="0" wp14:anchorId="02985F86" wp14:editId="2A954BC2">
             <wp:extent cx="5943600" cy="3013710"/>
             <wp:effectExtent l="0" t="0" r="0" b="0"/>
             <wp:docPr id="13" name="图片 13"/>
@@ -15396,7 +15294,7 @@
       <w:pPr>
         <w:pStyle w:val="ppFigureNumberIndent"/>
       </w:pPr>
-      <w:bookmarkStart w:id="22" w:name="_Ref297819633"/>
+      <w:bookmarkStart w:id="23" w:name="_Ref297819633"/>
       <w:r>
         <w:t xml:space="preserve">Figure </w:t>
       </w:r>
@@ -15406,7 +15304,7 @@
         </w:rPr>
         <w:t>11</w:t>
       </w:r>
-      <w:bookmarkEnd w:id="22"/>
+      <w:bookmarkEnd w:id="23"/>
     </w:p>
     <w:p>
       <w:pPr>
@@ -15512,10 +15410,10 @@
       <w:r>
         <w:rPr>
           <w:noProof/>
-          <w:lang w:eastAsia="zh-CN" w:bidi="ar-SA"/>
+          <w:lang w:bidi="ar-SA"/>
         </w:rPr>
         <w:drawing>
-          <wp:inline distT="0" distB="0" distL="0" distR="0" wp14:anchorId="4368F5BF" wp14:editId="0411F702">
+          <wp:inline distT="0" distB="0" distL="0" distR="0" wp14:anchorId="3C880E2C" wp14:editId="4A947D68">
             <wp:extent cx="5943600" cy="3075940"/>
             <wp:effectExtent l="0" t="0" r="0" b="0"/>
             <wp:docPr id="27" name="图片 27"/>
@@ -15555,7 +15453,7 @@
       <w:pPr>
         <w:pStyle w:val="ppFigureNumberIndent"/>
       </w:pPr>
-      <w:bookmarkStart w:id="23" w:name="_Ref297819641"/>
+      <w:bookmarkStart w:id="24" w:name="_Ref297819641"/>
       <w:r>
         <w:t xml:space="preserve">Figure </w:t>
       </w:r>
@@ -15565,7 +15463,7 @@
         </w:rPr>
         <w:t>12</w:t>
       </w:r>
-      <w:bookmarkEnd w:id="23"/>
+      <w:bookmarkEnd w:id="24"/>
     </w:p>
     <w:p>
       <w:pPr>
@@ -15615,10 +15513,10 @@
       <w:r>
         <w:rPr>
           <w:noProof/>
-          <w:lang w:eastAsia="zh-CN" w:bidi="ar-SA"/>
+          <w:lang w:bidi="ar-SA"/>
         </w:rPr>
         <w:drawing>
-          <wp:inline distT="0" distB="0" distL="0" distR="0" wp14:anchorId="699F98A2" wp14:editId="7E03C324">
+          <wp:inline distT="0" distB="0" distL="0" distR="0" wp14:anchorId="3D9BED4D" wp14:editId="21EB79BE">
             <wp:extent cx="5943600" cy="5429885"/>
             <wp:effectExtent l="0" t="0" r="0" b="0"/>
             <wp:docPr id="19" name="图片 19"/>
@@ -15658,7 +15556,7 @@
       <w:pPr>
         <w:pStyle w:val="ppFigureNumberIndent"/>
       </w:pPr>
-      <w:bookmarkStart w:id="24" w:name="_Ref297819648"/>
+      <w:bookmarkStart w:id="25" w:name="_Ref297819648"/>
       <w:r>
         <w:t xml:space="preserve">Figure </w:t>
       </w:r>
@@ -15668,7 +15566,7 @@
         </w:rPr>
         <w:t>13</w:t>
       </w:r>
-      <w:bookmarkEnd w:id="24"/>
+      <w:bookmarkEnd w:id="25"/>
     </w:p>
     <w:p>
       <w:pPr>
@@ -15798,10 +15696,10 @@
       <w:r>
         <w:rPr>
           <w:noProof/>
-          <w:lang w:eastAsia="zh-CN" w:bidi="ar-SA"/>
+          <w:lang w:bidi="ar-SA"/>
         </w:rPr>
         <w:drawing>
-          <wp:inline distT="0" distB="0" distL="0" distR="0" wp14:anchorId="019B7FB4" wp14:editId="4D24A35C">
+          <wp:inline distT="0" distB="0" distL="0" distR="0" wp14:anchorId="61AA2E89" wp14:editId="58C826AB">
             <wp:extent cx="5943600" cy="3550920"/>
             <wp:effectExtent l="0" t="0" r="0" b="0"/>
             <wp:docPr id="28" name="图片 28"/>
@@ -15849,7 +15747,7 @@
       <w:pPr>
         <w:pStyle w:val="ppFigureNumberIndent"/>
       </w:pPr>
-      <w:bookmarkStart w:id="25" w:name="_Ref297819655"/>
+      <w:bookmarkStart w:id="26" w:name="_Ref297819655"/>
       <w:r>
         <w:t xml:space="preserve">Figure </w:t>
       </w:r>
@@ -15859,7 +15757,7 @@
         </w:rPr>
         <w:t>14</w:t>
       </w:r>
-      <w:bookmarkEnd w:id="25"/>
+      <w:bookmarkEnd w:id="26"/>
     </w:p>
     <w:p>
       <w:pPr>
@@ -15896,11 +15794,11 @@
           <w:numId w:val="11"/>
         </w:numPr>
       </w:pPr>
-      <w:bookmarkStart w:id="26" w:name="_Toc369946873"/>
+      <w:bookmarkStart w:id="27" w:name="_Toc369946873"/>
       <w:r>
         <w:t>Task 4 – Running the Client Application</w:t>
       </w:r>
-      <w:bookmarkEnd w:id="26"/>
+      <w:bookmarkEnd w:id="27"/>
     </w:p>
     <w:p>
       <w:pPr>
@@ -16261,10 +16159,10 @@
       <w:r>
         <w:rPr>
           <w:noProof/>
-          <w:lang w:eastAsia="zh-CN" w:bidi="ar-SA"/>
+          <w:lang w:bidi="ar-SA"/>
         </w:rPr>
         <w:drawing>
-          <wp:inline distT="0" distB="0" distL="0" distR="0" wp14:anchorId="22E00419" wp14:editId="751CC3D6">
+          <wp:inline distT="0" distB="0" distL="0" distR="0" wp14:anchorId="1180535A" wp14:editId="030A6663">
             <wp:extent cx="5943600" cy="5408295"/>
             <wp:effectExtent l="0" t="0" r="0" b="1905"/>
             <wp:docPr id="29" name="图片 29"/>
@@ -16304,7 +16202,7 @@
       <w:pPr>
         <w:pStyle w:val="ppFigureNumberIndent"/>
       </w:pPr>
-      <w:bookmarkStart w:id="27" w:name="_Ref291940099"/>
+      <w:bookmarkStart w:id="28" w:name="_Ref291940099"/>
       <w:r>
         <w:t xml:space="preserve">Figure </w:t>
       </w:r>
@@ -16314,7 +16212,7 @@
         </w:rPr>
         <w:t>15</w:t>
       </w:r>
-      <w:bookmarkEnd w:id="27"/>
+      <w:bookmarkEnd w:id="28"/>
     </w:p>
     <w:p>
       <w:pPr>
@@ -16399,8 +16297,6 @@
         </w:rPr>
         <w:t>f image2 -r 25 -i frame-%d.tif -</w:t>
       </w:r>
-      <w:bookmarkStart w:id="28" w:name="_GoBack"/>
-      <w:bookmarkEnd w:id="28"/>
       <w:r>
         <w:rPr>
           <w:lang w:bidi="en-US"/>
@@ -16429,10 +16325,10 @@
       <w:r>
         <w:rPr>
           <w:noProof/>
-          <w:lang w:eastAsia="zh-CN" w:bidi="ar-SA"/>
+          <w:lang w:bidi="ar-SA"/>
         </w:rPr>
         <w:drawing>
-          <wp:inline distT="0" distB="0" distL="0" distR="0" wp14:anchorId="38D20488" wp14:editId="09FEDBAE">
+          <wp:inline distT="0" distB="0" distL="0" distR="0" wp14:anchorId="41068A67" wp14:editId="32F8723B">
             <wp:extent cx="5943600" cy="4523740"/>
             <wp:effectExtent l="0" t="0" r="0" b="0"/>
             <wp:docPr id="30" name="图片 30"/>
@@ -16768,7 +16664,7 @@
           <w:noProof/>
           <w:lang w:val="es-AR"/>
         </w:rPr>
-        <w:t>Windows</w:t>
+        <w:t>Microsoft Azure</w:t>
       </w:r>
       <w:r>
         <w:rPr>
@@ -16782,7 +16678,7 @@
           <w:noProof/>
           <w:lang w:val="es-AR"/>
         </w:rPr>
-        <w:t>Azure</w:t>
+        <w:t>blob</w:t>
       </w:r>
       <w:r>
         <w:rPr>
@@ -16796,37 +16692,37 @@
           <w:noProof/>
           <w:lang w:val="es-AR"/>
         </w:rPr>
-        <w:t>blob</w:t>
-      </w:r>
-      <w:r>
+        <w:t>storage.</w:t>
+      </w:r>
+    </w:p>
+    <w:p>
+      <w:pPr>
+        <w:pStyle w:val="ppBulletList"/>
         <w:rPr>
           <w:noProof/>
           <w:lang w:val="es-AR"/>
         </w:rPr>
-        <w:t xml:space="preserve"> </w:t>
-      </w:r>
+      </w:pPr>
       <w:r>
         <w:rPr>
           <w:noProof/>
           <w:lang w:val="es-AR"/>
         </w:rPr>
-        <w:t>storage.</w:t>
-      </w:r>
-    </w:p>
-    <w:p>
-      <w:pPr>
-        <w:pStyle w:val="ppBulletList"/>
+        <w:t>How</w:t>
+      </w:r>
+      <w:r>
         <w:rPr>
           <w:noProof/>
           <w:lang w:val="es-AR"/>
         </w:rPr>
-      </w:pPr>
+        <w:t xml:space="preserve"> </w:t>
+      </w:r>
       <w:r>
         <w:rPr>
           <w:noProof/>
           <w:lang w:val="es-AR"/>
         </w:rPr>
-        <w:t>How</w:t>
+        <w:t>to</w:t>
       </w:r>
       <w:r>
         <w:rPr>
@@ -16840,7 +16736,7 @@
           <w:noProof/>
           <w:lang w:val="es-AR"/>
         </w:rPr>
-        <w:t>to</w:t>
+        <w:t>package</w:t>
       </w:r>
       <w:r>
         <w:rPr>
@@ -16854,7 +16750,7 @@
           <w:noProof/>
           <w:lang w:val="es-AR"/>
         </w:rPr>
-        <w:t>package</w:t>
+        <w:t>an</w:t>
       </w:r>
       <w:r>
         <w:rPr>
@@ -16868,7 +16764,7 @@
           <w:noProof/>
           <w:lang w:val="es-AR"/>
         </w:rPr>
-        <w:t>an</w:t>
+        <w:t>application</w:t>
       </w:r>
       <w:r>
         <w:rPr>
@@ -16882,7 +16778,7 @@
           <w:noProof/>
           <w:lang w:val="es-AR"/>
         </w:rPr>
-        <w:t>application</w:t>
+        <w:t>for</w:t>
       </w:r>
       <w:r>
         <w:rPr>
@@ -16896,149 +16792,114 @@
           <w:noProof/>
           <w:lang w:val="es-AR"/>
         </w:rPr>
-        <w:t>for</w:t>
+        <w:t>Microsoft Azure</w:t>
       </w:r>
       <w:r>
         <w:rPr>
           <w:noProof/>
           <w:lang w:val="es-AR"/>
         </w:rPr>
-        <w:t xml:space="preserve"> </w:t>
-      </w:r>
-      <w:r>
+        <w:t>.</w:t>
+      </w:r>
+    </w:p>
+    <w:p>
+      <w:pPr>
+        <w:pStyle w:val="ppBulletList"/>
         <w:rPr>
           <w:noProof/>
           <w:lang w:val="es-AR"/>
         </w:rPr>
-        <w:t>Windows</w:t>
-      </w:r>
+      </w:pPr>
       <w:r>
         <w:rPr>
           <w:noProof/>
           <w:lang w:val="es-AR"/>
         </w:rPr>
-        <w:t xml:space="preserve"> </w:t>
+        <w:t>How</w:t>
       </w:r>
       <w:r>
         <w:rPr>
           <w:noProof/>
           <w:lang w:val="es-AR"/>
         </w:rPr>
-        <w:t>Azure.</w:t>
-      </w:r>
-    </w:p>
-    <w:p>
-      <w:pPr>
-        <w:pStyle w:val="ppBulletList"/>
+        <w:t xml:space="preserve"> </w:t>
+      </w:r>
+      <w:r>
         <w:rPr>
           <w:noProof/>
           <w:lang w:val="es-AR"/>
         </w:rPr>
-      </w:pPr>
+        <w:t>to</w:t>
+      </w:r>
       <w:r>
         <w:rPr>
           <w:noProof/>
           <w:lang w:val="es-AR"/>
         </w:rPr>
-        <w:t>How</w:t>
+        <w:t xml:space="preserve"> </w:t>
       </w:r>
       <w:r>
         <w:rPr>
           <w:noProof/>
           <w:lang w:val="es-AR"/>
         </w:rPr>
-        <w:t xml:space="preserve"> </w:t>
+        <w:t>deploy</w:t>
       </w:r>
       <w:r>
         <w:rPr>
           <w:noProof/>
           <w:lang w:val="es-AR"/>
         </w:rPr>
-        <w:t>to</w:t>
+        <w:t xml:space="preserve"> </w:t>
       </w:r>
       <w:r>
         <w:rPr>
           <w:noProof/>
           <w:lang w:val="es-AR"/>
         </w:rPr>
-        <w:t xml:space="preserve"> </w:t>
+        <w:t>an</w:t>
       </w:r>
       <w:r>
         <w:rPr>
           <w:noProof/>
           <w:lang w:val="es-AR"/>
         </w:rPr>
-        <w:t>deploy</w:t>
+        <w:t xml:space="preserve"> </w:t>
       </w:r>
       <w:r>
         <w:rPr>
           <w:noProof/>
           <w:lang w:val="es-AR"/>
         </w:rPr>
-        <w:t xml:space="preserve"> </w:t>
+        <w:t>application</w:t>
       </w:r>
       <w:r>
         <w:rPr>
           <w:noProof/>
           <w:lang w:val="es-AR"/>
         </w:rPr>
-        <w:t>an</w:t>
+        <w:t xml:space="preserve"> </w:t>
       </w:r>
       <w:r>
         <w:rPr>
           <w:noProof/>
           <w:lang w:val="es-AR"/>
         </w:rPr>
-        <w:t xml:space="preserve"> </w:t>
+        <w:t>to</w:t>
       </w:r>
       <w:r>
         <w:rPr>
           <w:noProof/>
           <w:lang w:val="es-AR"/>
         </w:rPr>
-        <w:t>application</w:t>
+        <w:t xml:space="preserve"> </w:t>
       </w:r>
       <w:r>
         <w:rPr>
           <w:noProof/>
           <w:lang w:val="es-AR"/>
         </w:rPr>
-        <w:t xml:space="preserve"> </w:t>
-      </w:r>
-      <w:r>
-        <w:rPr>
-          <w:noProof/>
-          <w:lang w:val="es-AR"/>
-        </w:rPr>
-        <w:t>to</w:t>
-      </w:r>
-      <w:r>
-        <w:rPr>
-          <w:noProof/>
-          <w:lang w:val="es-AR"/>
-        </w:rPr>
-        <w:t xml:space="preserve"> </w:t>
-      </w:r>
-      <w:r>
-        <w:rPr>
-          <w:noProof/>
-          <w:lang w:val="es-AR"/>
-        </w:rPr>
-        <w:t>Windows</w:t>
-      </w:r>
-      <w:r>
-        <w:rPr>
-          <w:noProof/>
-          <w:lang w:val="es-AR"/>
-        </w:rPr>
-        <w:t xml:space="preserve"> </w:t>
-      </w:r>
-      <w:r>
-        <w:rPr>
-          <w:noProof/>
-          <w:lang w:val="es-AR"/>
-        </w:rPr>
-        <w:t>Azure</w:t>
+        <w:t>Microsoft Azure</w:t>
       </w:r>
       <w:r>
         <w:rPr>
@@ -20827,7 +20688,6 @@
     <w:basedOn w:val="a"/>
     <w:link w:val="Char1"/>
     <w:uiPriority w:val="99"/>
-    <w:semiHidden/>
     <w:unhideWhenUsed/>
     <w:rsid w:val="002573C3"/>
     <w:pPr>
@@ -20842,7 +20702,6 @@
     <w:basedOn w:val="a0"/>
     <w:link w:val="a7"/>
     <w:uiPriority w:val="99"/>
-    <w:semiHidden/>
     <w:rsid w:val="002573C3"/>
     <w:rPr>
       <w:rFonts w:eastAsiaTheme="minorEastAsia"/>
@@ -21665,10 +21524,9 @@
     <w:altName w:val="바탕"/>
     <w:panose1 w:val="02030600000101010101"/>
     <w:charset w:val="81"/>
-    <w:family w:val="auto"/>
-    <w:notTrueType/>
-    <w:pitch w:val="fixed"/>
-    <w:sig w:usb0="00000001" w:usb1="09060000" w:usb2="00000010" w:usb3="00000000" w:csb0="00080000" w:csb1="00000000"/>
+    <w:family w:val="roman"/>
+    <w:pitch w:val="variable"/>
+    <w:sig w:usb0="B00002AF" w:usb1="69D77CFB" w:usb2="00000030" w:usb3="00000000" w:csb0="0008009F" w:csb1="00000000"/>
   </w:font>
   <w:font w:name="Tahoma">
     <w:panose1 w:val="020B0604030504040204"/>
@@ -21693,11 +21551,10 @@
   </w:font>
   <w:font w:name="Arial Unicode MS">
     <w:panose1 w:val="020B0604020202020204"/>
-    <w:charset w:val="00"/>
-    <w:family w:val="roman"/>
-    <w:notTrueType/>
+    <w:charset w:val="86"/>
+    <w:family w:val="swiss"/>
     <w:pitch w:val="variable"/>
-    <w:sig w:usb0="00000003" w:usb1="00000000" w:usb2="00000000" w:usb3="00000000" w:csb0="00000001" w:csb1="00000000"/>
+    <w:sig w:usb0="F7FFAFFF" w:usb1="E9DFFFFF" w:usb2="0000003F" w:usb3="00000000" w:csb0="003F01FF" w:csb1="00000000"/>
   </w:font>
 </w:fonts>
 </file>
@@ -21808,6 +21665,7 @@
     <w:rsid w:val="00E77B46"/>
     <w:rsid w:val="00E83752"/>
     <w:rsid w:val="00E91F13"/>
+    <w:rsid w:val="00ED34C2"/>
     <w:rsid w:val="00EE5CF8"/>
     <w:rsid w:val="00F07297"/>
     <w:rsid w:val="00F11EA1"/>
@@ -22619,7 +22477,26 @@
 </a:theme>
 </file>
 
-<file path=customXml/item1.xml>��< ? x m l   v e r s i o n = " 1 . 0 "   e n c o d i n g = " u t f - 1 6 " ? > < t o c   x m l n s : x s i = " h t t p : / / w w w . w 3 . o r g / 2 0 0 1 / X M L S c h e m a - i n s t a n c e "   x m l n s : x s d = " h t t p : / / w w w . w 3 . o r g / 2 0 0 1 / X M L S c h e m a " > +<file path=customXml/item1.xml>��< ? x m l   v e r s i o n = " 1 . 0 "   e n c o d i n g = " u t f - 1 6 " ? > < D o c S e t t i n g s   x m l n s : x s i = " h t t p : / / w w w . w 3 . o r g / 2 0 0 1 / X M L S c h e m a - i n s t a n c e "   x m l n s : x s d = " h t t p : / / w w w . w 3 . o r g / 2 0 0 1 / X M L S c h e m a " > + 
+     < R e v i e w > t r u e < / R e v i e w > + 
+     < R e v i e w M o d e > A l l < / R e v i e w M o d e > + 
+     < S u p r e s s i o n s > + 
+         < I g n o r e   I d = " F I 0 6 "   L i n e = " 1 " / > + 
+         < I g n o r e   I d = " F I 0 1 "   L i n e = " 2 " / > + 
+         < I g n o r e   I d = " F I 0 3 "   L i n e = " 3 " / > + 
+     < / S u p r e s s i o n s > + 
+ < / D o c S e t t i n g s > 
+</file>
+
+<file path=customXml/item2.xml>��< ? x m l   v e r s i o n = " 1 . 0 "   e n c o d i n g = " u t f - 1 6 " ? > < t o c   x m l n s : x s i = " h t t p : / / w w w . w 3 . o r g / 2 0 0 1 / X M L S c h e m a - i n s t a n c e "   x m l n s : x s d = " h t t p : / / w w w . w 3 . o r g / 2 0 0 1 / X M L S c h e m a " >   
      < t o p i c   i d = " 8 2 e 0 e 2 e 9 - 6 f 7 3 - 4 7 c 9 - 9 a c 2 - 1 f 5 6 b b 8 e 5 b a e "   t i t l e = " O v e r v i e w "   s t y l e = " T o p i c " / >   
@@ -22648,30 +22525,19 @@
  < / t o c > 
 </file>
 
-<file path=customXml/item2.xml>��< ? x m l   v e r s i o n = " 1 . 0 "   e n c o d i n g = " u t f - 1 6 " ? > < D o c S e t t i n g s   x m l n s : x s i = " h t t p : / / w w w . w 3 . o r g / 2 0 0 1 / X M L S c h e m a - i n s t a n c e "   x m l n s : x s d = " h t t p : / / w w w . w 3 . o r g / 2 0 0 1 / X M L S c h e m a " > - 
-     < R e v i e w > t r u e < / R e v i e w > - 
-     < R e v i e w M o d e > A l l < / R e v i e w M o d e > - 
-     < S u p r e s s i o n s > - 
-         < I g n o r e   I d = " F I 0 6 "   L i n e = " 1 " / > - 
-         < I g n o r e   I d = " F I 0 1 "   L i n e = " 2 " / > - 
-         < I g n o r e   I d = " F I 0 3 "   L i n e = " 3 " / > - 
-     < / S u p r e s s i o n s > - 
- < / D o c S e t t i n g s > 
-</file>
-
 <file path=customXml/item3.xml><?xml version="1.0" encoding="utf-8"?>
 <b:Sources xmlns:b="http://schemas.openxmlformats.org/officeDocument/2006/bibliography" xmlns="http://schemas.openxmlformats.org/officeDocument/2006/bibliography" SelectedStyle="\APA.XSL" StyleName="APA"/>
 </file>
 
 <file path=customXml/itemProps1.xml><?xml version="1.0" encoding="utf-8"?>
+<ds:datastoreItem xmlns:ds="http://schemas.openxmlformats.org/officeDocument/2006/customXml" ds:itemID="{777E9DDB-7F60-4CAC-9040-D3F8400F186B}">
+  <ds:schemaRefs>
+    <ds:schemaRef ds:uri="http://www.w3.org/2001/XMLSchema"/>
+  </ds:schemaRefs>
+</ds:datastoreItem>
+</file>
+
+<file path=customXml/itemProps2.xml><?xml version="1.0" encoding="utf-8"?>
 <ds:datastoreItem xmlns:ds="http://schemas.openxmlformats.org/officeDocument/2006/customXml" ds:itemID="{6BD6A06F-B387-4B25-AB73-6CE468E11D61}">
   <ds:schemaRefs>
     <ds:schemaRef ds:uri="http://www.w3.org/2001/XMLSchema"/>
@@ -22679,16 +22545,8 @@
 </ds:datastoreItem>
 </file>
 
-<file path=customXml/itemProps2.xml><?xml version="1.0" encoding="utf-8"?>
-<ds:datastoreItem xmlns:ds="http://schemas.openxmlformats.org/officeDocument/2006/customXml" ds:itemID="{777E9DDB-7F60-4CAC-9040-D3F8400F186B}">
-  <ds:schemaRefs>
-    <ds:schemaRef ds:uri="http://www.w3.org/2001/XMLSchema"/>
-  </ds:schemaRefs>
-</ds:datastoreItem>
-</file>
-
 <file path=customXml/itemProps3.xml><?xml version="1.0" encoding="utf-8"?>
-<ds:datastoreItem xmlns:ds="http://schemas.openxmlformats.org/officeDocument/2006/customXml" ds:itemID="{6970955F-0836-4841-888A-39131710A43E}">
+<ds:datastoreItem xmlns:ds="http://schemas.openxmlformats.org/officeDocument/2006/customXml" ds:itemID="{59BE1D9F-5F3D-46D5-8F19-8DDA40708B00}">
   <ds:schemaRefs>
     <ds:schemaRef ds:uri="http://schemas.openxmlformats.org/officeDocument/2006/bibliography"/>
   </ds:schemaRefs>

</xml_diff>